<commit_message>
Realizadas correções no arquivo tabela, organizando algumas dados e corrigindo erros de português sobre o dicionário de dados.
</commit_message>
<xml_diff>
--- a/Tabela.docx
+++ b/Tabela.docx
@@ -1,26 +1,31 @@
 
 <file path=word/document.xml><?xml version="1.0" encoding="utf-8"?>
-<w:document xmlns:ve="http://schemas.openxmlformats.org/markup-compatibility/2006" xmlns:o="urn:schemas-microsoft-com:office:office" xmlns:r="http://schemas.openxmlformats.org/officeDocument/2006/relationships" xmlns:m="http://schemas.openxmlformats.org/officeDocument/2006/math" xmlns:v="urn:schemas-microsoft-com:vml" xmlns:wp="http://schemas.openxmlformats.org/drawingml/2006/wordprocessingDrawing" xmlns:w10="urn:schemas-microsoft-com:office:word" xmlns:w="http://schemas.openxmlformats.org/wordprocessingml/2006/main" xmlns:wne="http://schemas.microsoft.com/office/word/2006/wordml">
+<w:document xmlns:wpc="http://schemas.microsoft.com/office/word/2010/wordprocessingCanvas" xmlns:mc="http://schemas.openxmlformats.org/markup-compatibility/2006" xmlns:o="urn:schemas-microsoft-com:office:office" xmlns:r="http://schemas.openxmlformats.org/officeDocument/2006/relationships" xmlns:m="http://schemas.openxmlformats.org/officeDocument/2006/math" xmlns:v="urn:schemas-microsoft-com:vml" xmlns:wp14="http://schemas.microsoft.com/office/word/2010/wordprocessingDrawing" xmlns:wp="http://schemas.openxmlformats.org/drawingml/2006/wordprocessingDrawing" xmlns:w10="urn:schemas-microsoft-com:office:word" xmlns:w="http://schemas.openxmlformats.org/wordprocessingml/2006/main" xmlns:w14="http://schemas.microsoft.com/office/word/2010/wordml" xmlns:w15="http://schemas.microsoft.com/office/word/2012/wordml" xmlns:wpg="http://schemas.microsoft.com/office/word/2010/wordprocessingGroup" xmlns:wpi="http://schemas.microsoft.com/office/word/2010/wordprocessingInk" xmlns:wne="http://schemas.microsoft.com/office/word/2006/wordml" xmlns:wps="http://schemas.microsoft.com/office/word/2010/wordprocessingShape" mc:Ignorable="w14 w15 wp14">
   <w:body>
     <w:p/>
     <w:tbl>
       <w:tblPr>
         <w:tblStyle w:val="Tabelacomgrade"/>
         <w:tblW w:w="9209" w:type="dxa"/>
-        <w:tblLook w:val="04A0"/>
+        <w:jc w:val="center"/>
+        <w:tblLook w:val="04A0" w:firstRow="1" w:lastRow="0" w:firstColumn="1" w:lastColumn="0" w:noHBand="0" w:noVBand="1"/>
       </w:tblPr>
       <w:tblGrid>
         <w:gridCol w:w="1616"/>
-        <w:gridCol w:w="1472"/>
-        <w:gridCol w:w="1074"/>
+        <w:gridCol w:w="1448"/>
+        <w:gridCol w:w="1112"/>
         <w:gridCol w:w="459"/>
-        <w:gridCol w:w="499"/>
-        <w:gridCol w:w="535"/>
+        <w:gridCol w:w="509"/>
+        <w:gridCol w:w="541"/>
         <w:gridCol w:w="423"/>
         <w:gridCol w:w="1154"/>
-        <w:gridCol w:w="1977"/>
+        <w:gridCol w:w="1947"/>
       </w:tblGrid>
       <w:tr>
+        <w:trPr>
+          <w:tblHeader/>
+          <w:jc w:val="center"/>
+        </w:trPr>
         <w:tc>
           <w:tcPr>
             <w:tcW w:w="1336" w:type="dxa"/>
@@ -31,12 +36,14 @@
               <w:rPr>
                 <w:b/>
                 <w:sz w:val="24"/>
-              </w:rPr>
-            </w:pPr>
-            <w:r>
-              <w:rPr>
-                <w:b/>
-                <w:sz w:val="24"/>
+                <w:szCs w:val="24"/>
+              </w:rPr>
+            </w:pPr>
+            <w:r>
+              <w:rPr>
+                <w:b/>
+                <w:sz w:val="24"/>
+                <w:szCs w:val="24"/>
               </w:rPr>
               <w:t>Tabela</w:t>
             </w:r>
@@ -56,8 +63,8 @@
                 <w:b/>
                 <w:bCs/>
                 <w:color w:val="000000"/>
-                <w:sz w:val="36"/>
-                <w:szCs w:val="36"/>
+                <w:sz w:val="24"/>
+                <w:szCs w:val="24"/>
                 <w:lang w:eastAsia="pt-BR"/>
               </w:rPr>
             </w:pPr>
@@ -69,19 +76,34 @@
                 <w:b/>
                 <w:bCs/>
                 <w:color w:val="000000"/>
-                <w:sz w:val="36"/>
-                <w:szCs w:val="36"/>
-                <w:lang w:eastAsia="pt-BR"/>
-              </w:rPr>
-              <w:t>tb_animal</w:t>
-            </w:r>
-            <w:proofErr w:type="spellEnd"/>
+                <w:sz w:val="24"/>
+                <w:szCs w:val="24"/>
+                <w:lang w:eastAsia="pt-BR"/>
+              </w:rPr>
+              <w:t>tb</w:t>
+            </w:r>
             <w:proofErr w:type="gramEnd"/>
-          </w:p>
-          <w:p/>
+            <w:r>
+              <w:rPr>
+                <w:rFonts w:ascii="Times New Roman" w:eastAsia="Times New Roman" w:hAnsi="Times New Roman" w:cs="Times New Roman"/>
+                <w:b/>
+                <w:bCs/>
+                <w:color w:val="000000"/>
+                <w:sz w:val="24"/>
+                <w:szCs w:val="24"/>
+                <w:lang w:eastAsia="pt-BR"/>
+              </w:rPr>
+              <w:t>_animal</w:t>
+            </w:r>
+            <w:proofErr w:type="spellEnd"/>
+          </w:p>
         </w:tc>
       </w:tr>
       <w:tr>
+        <w:trPr>
+          <w:tblHeader/>
+          <w:jc w:val="center"/>
+        </w:trPr>
         <w:tc>
           <w:tcPr>
             <w:tcW w:w="1336" w:type="dxa"/>
@@ -116,6 +138,10 @@
         </w:tc>
       </w:tr>
       <w:tr>
+        <w:trPr>
+          <w:tblHeader/>
+          <w:jc w:val="center"/>
+        </w:trPr>
         <w:tc>
           <w:tcPr>
             <w:tcW w:w="1336" w:type="dxa"/>
@@ -315,6 +341,8 @@
       <w:tr>
         <w:trPr>
           <w:trHeight w:val="787"/>
+          <w:tblHeader/>
+          <w:jc w:val="center"/>
         </w:trPr>
         <w:tc>
           <w:tcPr>
@@ -342,10 +370,20 @@
                 <w:szCs w:val="24"/>
                 <w:lang w:eastAsia="pt-BR"/>
               </w:rPr>
-              <w:t>cod_animal</w:t>
-            </w:r>
-            <w:proofErr w:type="spellEnd"/>
+              <w:t>cod</w:t>
+            </w:r>
             <w:proofErr w:type="gramEnd"/>
+            <w:r>
+              <w:rPr>
+                <w:rFonts w:ascii="Times New Roman" w:eastAsia="Times New Roman" w:hAnsi="Times New Roman" w:cs="Times New Roman"/>
+                <w:color w:val="000000"/>
+                <w:sz w:val="24"/>
+                <w:szCs w:val="24"/>
+                <w:lang w:eastAsia="pt-BR"/>
+              </w:rPr>
+              <w:t>_animal</w:t>
+            </w:r>
+            <w:proofErr w:type="spellEnd"/>
           </w:p>
         </w:tc>
         <w:tc>
@@ -354,15 +392,10 @@
           </w:tcPr>
           <w:p>
             <w:r>
-              <w:t xml:space="preserve">Código </w:t>
-            </w:r>
-            <w:proofErr w:type="spellStart"/>
-            <w:r>
-              <w:t>indentificador</w:t>
-            </w:r>
-            <w:proofErr w:type="spellEnd"/>
-            <w:r>
-              <w:t xml:space="preserve"> do animal</w:t>
+              <w:t>Código i</w:t>
+            </w:r>
+            <w:r>
+              <w:t>dentificador do animal</w:t>
             </w:r>
           </w:p>
         </w:tc>
@@ -421,11 +454,9 @@
             <w:tcW w:w="1154" w:type="dxa"/>
           </w:tcPr>
           <w:p>
-            <w:proofErr w:type="gramStart"/>
             <w:r>
               <w:t>6</w:t>
             </w:r>
-            <w:proofErr w:type="gramEnd"/>
           </w:p>
         </w:tc>
         <w:tc>
@@ -440,6 +471,10 @@
         </w:tc>
       </w:tr>
       <w:tr>
+        <w:trPr>
+          <w:tblHeader/>
+          <w:jc w:val="center"/>
+        </w:trPr>
         <w:tc>
           <w:tcPr>
             <w:tcW w:w="1336" w:type="dxa"/>
@@ -466,10 +501,20 @@
                 <w:szCs w:val="24"/>
                 <w:lang w:eastAsia="pt-BR"/>
               </w:rPr>
-              <w:t>cod_especie</w:t>
-            </w:r>
-            <w:proofErr w:type="spellEnd"/>
+              <w:t>cod</w:t>
+            </w:r>
             <w:proofErr w:type="gramEnd"/>
+            <w:r>
+              <w:rPr>
+                <w:rFonts w:ascii="Times New Roman" w:eastAsia="Times New Roman" w:hAnsi="Times New Roman" w:cs="Times New Roman"/>
+                <w:color w:val="000000"/>
+                <w:sz w:val="24"/>
+                <w:szCs w:val="24"/>
+                <w:lang w:eastAsia="pt-BR"/>
+              </w:rPr>
+              <w:t>_especie</w:t>
+            </w:r>
+            <w:proofErr w:type="spellEnd"/>
           </w:p>
         </w:tc>
         <w:tc>
@@ -531,11 +576,9 @@
             <w:tcW w:w="1154" w:type="dxa"/>
           </w:tcPr>
           <w:p>
-            <w:proofErr w:type="gramStart"/>
             <w:r>
               <w:t>6</w:t>
             </w:r>
-            <w:proofErr w:type="gramEnd"/>
           </w:p>
         </w:tc>
         <w:tc>
@@ -543,7 +586,6 @@
             <w:tcW w:w="2118" w:type="dxa"/>
           </w:tcPr>
           <w:p>
-            <w:proofErr w:type="spellStart"/>
             <w:r>
               <w:t>Tb</w:t>
             </w:r>
@@ -551,13 +593,21 @@
               <w:t>_</w:t>
             </w:r>
             <w:r>
-              <w:t>_especie</w:t>
+              <w:t>_</w:t>
+            </w:r>
+            <w:proofErr w:type="spellStart"/>
+            <w:r>
+              <w:t>especie</w:t>
             </w:r>
             <w:proofErr w:type="spellEnd"/>
           </w:p>
         </w:tc>
       </w:tr>
       <w:tr>
+        <w:trPr>
+          <w:tblHeader/>
+          <w:jc w:val="center"/>
+        </w:trPr>
         <w:tc>
           <w:tcPr>
             <w:tcW w:w="1336" w:type="dxa"/>
@@ -584,10 +634,20 @@
                 <w:szCs w:val="24"/>
                 <w:lang w:eastAsia="pt-BR"/>
               </w:rPr>
-              <w:t>cod_raca</w:t>
-            </w:r>
-            <w:proofErr w:type="spellEnd"/>
+              <w:t>cod</w:t>
+            </w:r>
             <w:proofErr w:type="gramEnd"/>
+            <w:r>
+              <w:rPr>
+                <w:rFonts w:ascii="Times New Roman" w:eastAsia="Times New Roman" w:hAnsi="Times New Roman" w:cs="Times New Roman"/>
+                <w:color w:val="000000"/>
+                <w:sz w:val="24"/>
+                <w:szCs w:val="24"/>
+                <w:lang w:eastAsia="pt-BR"/>
+              </w:rPr>
+              <w:t>_raca</w:t>
+            </w:r>
+            <w:proofErr w:type="spellEnd"/>
           </w:p>
         </w:tc>
         <w:tc>
@@ -596,15 +656,16 @@
           </w:tcPr>
           <w:p>
             <w:r>
-              <w:t xml:space="preserve">Código </w:t>
-            </w:r>
-            <w:proofErr w:type="spellStart"/>
-            <w:r>
-              <w:t>indedificador</w:t>
-            </w:r>
-            <w:proofErr w:type="spellEnd"/>
-            <w:r>
-              <w:t xml:space="preserve"> de raça</w:t>
+              <w:t>Código i</w:t>
+            </w:r>
+            <w:r>
+              <w:t>de</w:t>
+            </w:r>
+            <w:r>
+              <w:t>nt</w:t>
+            </w:r>
+            <w:r>
+              <w:t>ificador de raça</w:t>
             </w:r>
           </w:p>
         </w:tc>
@@ -659,11 +720,9 @@
             <w:tcW w:w="1154" w:type="dxa"/>
           </w:tcPr>
           <w:p>
-            <w:proofErr w:type="gramStart"/>
             <w:r>
               <w:t>6</w:t>
             </w:r>
-            <w:proofErr w:type="gramEnd"/>
           </w:p>
         </w:tc>
         <w:tc>
@@ -689,6 +748,10 @@
         </w:tc>
       </w:tr>
       <w:tr>
+        <w:trPr>
+          <w:tblHeader/>
+          <w:jc w:val="center"/>
+        </w:trPr>
         <w:tc>
           <w:tcPr>
             <w:tcW w:w="1336" w:type="dxa"/>
@@ -715,10 +778,20 @@
                 <w:szCs w:val="24"/>
                 <w:lang w:eastAsia="pt-BR"/>
               </w:rPr>
-              <w:t>cod_cor</w:t>
-            </w:r>
-            <w:proofErr w:type="spellEnd"/>
+              <w:t>cod</w:t>
+            </w:r>
             <w:proofErr w:type="gramEnd"/>
+            <w:r>
+              <w:rPr>
+                <w:rFonts w:ascii="Times New Roman" w:eastAsia="Times New Roman" w:hAnsi="Times New Roman" w:cs="Times New Roman"/>
+                <w:color w:val="000000"/>
+                <w:sz w:val="24"/>
+                <w:szCs w:val="24"/>
+                <w:lang w:eastAsia="pt-BR"/>
+              </w:rPr>
+              <w:t>_cor</w:t>
+            </w:r>
+            <w:proofErr w:type="spellEnd"/>
           </w:p>
         </w:tc>
         <w:tc>
@@ -727,15 +800,16 @@
           </w:tcPr>
           <w:p>
             <w:r>
-              <w:t xml:space="preserve">Código </w:t>
-            </w:r>
-            <w:proofErr w:type="spellStart"/>
-            <w:r>
-              <w:t>indedificador</w:t>
-            </w:r>
-            <w:proofErr w:type="spellEnd"/>
-            <w:r>
-              <w:t xml:space="preserve"> de cor</w:t>
+              <w:t>Código i</w:t>
+            </w:r>
+            <w:r>
+              <w:t>de</w:t>
+            </w:r>
+            <w:r>
+              <w:t>nt</w:t>
+            </w:r>
+            <w:r>
+              <w:t>ificador de cor</w:t>
             </w:r>
           </w:p>
         </w:tc>
@@ -794,11 +868,9 @@
             <w:tcW w:w="1154" w:type="dxa"/>
           </w:tcPr>
           <w:p>
-            <w:proofErr w:type="gramStart"/>
             <w:r>
               <w:t>6</w:t>
             </w:r>
-            <w:proofErr w:type="gramEnd"/>
           </w:p>
         </w:tc>
         <w:tc>
@@ -821,6 +893,10 @@
         </w:tc>
       </w:tr>
       <w:tr>
+        <w:trPr>
+          <w:tblHeader/>
+          <w:jc w:val="center"/>
+        </w:trPr>
         <w:tc>
           <w:tcPr>
             <w:tcW w:w="1336" w:type="dxa"/>
@@ -847,10 +923,20 @@
                 <w:szCs w:val="24"/>
                 <w:lang w:eastAsia="pt-BR"/>
               </w:rPr>
-              <w:t>cod_porte</w:t>
-            </w:r>
-            <w:proofErr w:type="spellEnd"/>
+              <w:t>cod</w:t>
+            </w:r>
             <w:proofErr w:type="gramEnd"/>
+            <w:r>
+              <w:rPr>
+                <w:rFonts w:ascii="Times New Roman" w:eastAsia="Times New Roman" w:hAnsi="Times New Roman" w:cs="Times New Roman"/>
+                <w:color w:val="000000"/>
+                <w:sz w:val="24"/>
+                <w:szCs w:val="24"/>
+                <w:lang w:eastAsia="pt-BR"/>
+              </w:rPr>
+              <w:t>_porte</w:t>
+            </w:r>
+            <w:proofErr w:type="spellEnd"/>
           </w:p>
         </w:tc>
         <w:tc>
@@ -859,15 +945,16 @@
           </w:tcPr>
           <w:p>
             <w:r>
-              <w:t xml:space="preserve">Código </w:t>
-            </w:r>
-            <w:proofErr w:type="spellStart"/>
-            <w:r>
-              <w:t>indedificador</w:t>
-            </w:r>
-            <w:proofErr w:type="spellEnd"/>
-            <w:r>
-              <w:t xml:space="preserve"> de porte</w:t>
+              <w:t>Código i</w:t>
+            </w:r>
+            <w:r>
+              <w:t>de</w:t>
+            </w:r>
+            <w:r>
+              <w:t>nt</w:t>
+            </w:r>
+            <w:r>
+              <w:t>ificador de porte</w:t>
             </w:r>
           </w:p>
         </w:tc>
@@ -909,7 +996,11 @@
           <w:tcPr>
             <w:tcW w:w="551" w:type="dxa"/>
           </w:tcPr>
-          <w:p/>
+          <w:p>
+            <w:r>
+              <w:t>X</w:t>
+            </w:r>
+          </w:p>
         </w:tc>
         <w:tc>
           <w:tcPr>
@@ -922,11 +1013,9 @@
             <w:tcW w:w="1154" w:type="dxa"/>
           </w:tcPr>
           <w:p>
-            <w:proofErr w:type="gramStart"/>
             <w:r>
               <w:t>6</w:t>
             </w:r>
-            <w:proofErr w:type="gramEnd"/>
           </w:p>
         </w:tc>
         <w:tc>
@@ -934,11 +1023,12 @@
             <w:tcW w:w="2118" w:type="dxa"/>
           </w:tcPr>
           <w:p>
-            <w:proofErr w:type="spellStart"/>
-            <w:r>
-              <w:t>Tab</w:t>
-            </w:r>
-            <w:proofErr w:type="spellEnd"/>
+            <w:r>
+              <w:t>T</w:t>
+            </w:r>
+            <w:r>
+              <w:t>b</w:t>
+            </w:r>
             <w:r>
               <w:t>_</w:t>
             </w:r>
@@ -949,6 +1039,10 @@
         </w:tc>
       </w:tr>
       <w:tr>
+        <w:trPr>
+          <w:tblHeader/>
+          <w:jc w:val="center"/>
+        </w:trPr>
         <w:tc>
           <w:tcPr>
             <w:tcW w:w="1336" w:type="dxa"/>
@@ -983,15 +1077,7 @@
           </w:tcPr>
           <w:p>
             <w:r>
-              <w:t xml:space="preserve">Código </w:t>
-            </w:r>
-            <w:proofErr w:type="spellStart"/>
-            <w:r>
-              <w:t>indedificador</w:t>
-            </w:r>
-            <w:proofErr w:type="spellEnd"/>
-            <w:r>
-              <w:t xml:space="preserve"> de CPF</w:t>
+              <w:t>CPF do dono do animal</w:t>
             </w:r>
           </w:p>
         </w:tc>
@@ -1033,7 +1119,11 @@
           <w:tcPr>
             <w:tcW w:w="551" w:type="dxa"/>
           </w:tcPr>
-          <w:p/>
+          <w:p>
+            <w:r>
+              <w:t>X</w:t>
+            </w:r>
+          </w:p>
         </w:tc>
         <w:tc>
           <w:tcPr>
@@ -1057,22 +1147,18 @@
           </w:tcPr>
           <w:p>
             <w:proofErr w:type="spellStart"/>
-            <w:proofErr w:type="gramStart"/>
-            <w:r>
-              <w:t>Tab</w:t>
-            </w:r>
-            <w:r>
-              <w:t>_</w:t>
-            </w:r>
-            <w:r>
-              <w:t>Cpf</w:t>
-            </w:r>
-            <w:proofErr w:type="spellEnd"/>
-            <w:proofErr w:type="gramEnd"/>
+            <w:r>
+              <w:t>Tb_cliente</w:t>
+            </w:r>
+            <w:proofErr w:type="spellEnd"/>
           </w:p>
         </w:tc>
       </w:tr>
       <w:tr>
+        <w:trPr>
+          <w:tblHeader/>
+          <w:jc w:val="center"/>
+        </w:trPr>
         <w:tc>
           <w:tcPr>
             <w:tcW w:w="1336" w:type="dxa"/>
@@ -1098,7 +1184,17 @@
                 <w:szCs w:val="24"/>
                 <w:lang w:eastAsia="pt-BR"/>
               </w:rPr>
-              <w:t>nome</w:t>
+              <w:t>n</w:t>
+            </w:r>
+            <w:r>
+              <w:rPr>
+                <w:rFonts w:ascii="Times New Roman" w:eastAsia="Times New Roman" w:hAnsi="Times New Roman" w:cs="Times New Roman"/>
+                <w:color w:val="000000"/>
+                <w:sz w:val="24"/>
+                <w:szCs w:val="24"/>
+                <w:lang w:eastAsia="pt-BR"/>
+              </w:rPr>
+              <w:t>ome</w:t>
             </w:r>
             <w:proofErr w:type="gramEnd"/>
           </w:p>
@@ -1109,18 +1205,7 @@
           </w:tcPr>
           <w:p>
             <w:r>
-              <w:t xml:space="preserve">Código </w:t>
-            </w:r>
-            <w:proofErr w:type="spellStart"/>
-            <w:r>
-              <w:t>indedificad</w:t>
-            </w:r>
-            <w:r>
-              <w:t>or</w:t>
-            </w:r>
-            <w:proofErr w:type="spellEnd"/>
-            <w:r>
-              <w:t xml:space="preserve"> nome</w:t>
+              <w:t>Nome do animal</w:t>
             </w:r>
           </w:p>
         </w:tc>
@@ -1143,26 +1228,28 @@
             <w:tcW w:w="459" w:type="dxa"/>
           </w:tcPr>
           <w:p>
+            <w:proofErr w:type="gramStart"/>
             <w:r>
               <w:t>x</w:t>
             </w:r>
+            <w:proofErr w:type="gramEnd"/>
           </w:p>
         </w:tc>
         <w:tc>
           <w:tcPr>
             <w:tcW w:w="528" w:type="dxa"/>
           </w:tcPr>
-          <w:p>
-            <w:r>
-              <w:t>x</w:t>
-            </w:r>
-          </w:p>
+          <w:p/>
         </w:tc>
         <w:tc>
           <w:tcPr>
             <w:tcW w:w="551" w:type="dxa"/>
           </w:tcPr>
-          <w:p/>
+          <w:p>
+            <w:r>
+              <w:t>X</w:t>
+            </w:r>
+          </w:p>
         </w:tc>
         <w:tc>
           <w:tcPr>
@@ -1185,15 +1272,17 @@
             <w:tcW w:w="2118" w:type="dxa"/>
           </w:tcPr>
           <w:p>
-            <w:proofErr w:type="spellStart"/>
-            <w:r>
-              <w:t>Tab_nome</w:t>
-            </w:r>
-            <w:proofErr w:type="spellEnd"/>
+            <w:r>
+              <w:t>-</w:t>
+            </w:r>
           </w:p>
         </w:tc>
       </w:tr>
       <w:tr>
+        <w:trPr>
+          <w:tblHeader/>
+          <w:jc w:val="center"/>
+        </w:trPr>
         <w:tc>
           <w:tcPr>
             <w:tcW w:w="1336" w:type="dxa"/>
@@ -1220,10 +1309,20 @@
                 <w:szCs w:val="24"/>
                 <w:lang w:eastAsia="pt-BR"/>
               </w:rPr>
-              <w:t>dt_nascimento</w:t>
-            </w:r>
-            <w:proofErr w:type="spellEnd"/>
+              <w:t>dt</w:t>
+            </w:r>
             <w:proofErr w:type="gramEnd"/>
+            <w:r>
+              <w:rPr>
+                <w:rFonts w:ascii="Times New Roman" w:eastAsia="Times New Roman" w:hAnsi="Times New Roman" w:cs="Times New Roman"/>
+                <w:color w:val="000000"/>
+                <w:sz w:val="24"/>
+                <w:szCs w:val="24"/>
+                <w:lang w:eastAsia="pt-BR"/>
+              </w:rPr>
+              <w:t>_nascimento</w:t>
+            </w:r>
+            <w:proofErr w:type="spellEnd"/>
           </w:p>
         </w:tc>
         <w:tc>
@@ -1232,18 +1331,7 @@
           </w:tcPr>
           <w:p>
             <w:r>
-              <w:t xml:space="preserve">Código </w:t>
-            </w:r>
-            <w:proofErr w:type="spellStart"/>
-            <w:r>
-              <w:t>indedificad</w:t>
-            </w:r>
-            <w:r>
-              <w:t>or</w:t>
-            </w:r>
-            <w:proofErr w:type="spellEnd"/>
-            <w:r>
-              <w:t xml:space="preserve"> nascimento</w:t>
+              <w:t>Data de Nascimento do Animal</w:t>
             </w:r>
           </w:p>
         </w:tc>
@@ -1264,26 +1352,28 @@
             <w:tcW w:w="459" w:type="dxa"/>
           </w:tcPr>
           <w:p>
+            <w:proofErr w:type="gramStart"/>
             <w:r>
               <w:t>x</w:t>
             </w:r>
+            <w:proofErr w:type="gramEnd"/>
           </w:p>
         </w:tc>
         <w:tc>
           <w:tcPr>
             <w:tcW w:w="528" w:type="dxa"/>
           </w:tcPr>
-          <w:p>
-            <w:r>
-              <w:t>x</w:t>
-            </w:r>
-          </w:p>
+          <w:p/>
         </w:tc>
         <w:tc>
           <w:tcPr>
             <w:tcW w:w="551" w:type="dxa"/>
           </w:tcPr>
-          <w:p/>
+          <w:p>
+            <w:r>
+              <w:t>X</w:t>
+            </w:r>
+          </w:p>
         </w:tc>
         <w:tc>
           <w:tcPr>
@@ -1306,17 +1396,17 @@
             <w:tcW w:w="2118" w:type="dxa"/>
           </w:tcPr>
           <w:p>
-            <w:proofErr w:type="spellStart"/>
-            <w:r>
-              <w:t>Tab_nascimento</w:t>
-            </w:r>
-            <w:proofErr w:type="spellEnd"/>
+            <w:r>
+              <w:t>-</w:t>
+            </w:r>
           </w:p>
         </w:tc>
       </w:tr>
       <w:tr>
         <w:trPr>
           <w:trHeight w:val="537"/>
+          <w:tblHeader/>
+          <w:jc w:val="center"/>
         </w:trPr>
         <w:tc>
           <w:tcPr>
@@ -1343,7 +1433,17 @@
                 <w:szCs w:val="24"/>
                 <w:lang w:eastAsia="pt-BR"/>
               </w:rPr>
-              <w:t>sexo</w:t>
+              <w:t>s</w:t>
+            </w:r>
+            <w:r>
+              <w:rPr>
+                <w:rFonts w:ascii="Times New Roman" w:eastAsia="Times New Roman" w:hAnsi="Times New Roman" w:cs="Times New Roman"/>
+                <w:color w:val="000000"/>
+                <w:sz w:val="24"/>
+                <w:szCs w:val="24"/>
+                <w:lang w:eastAsia="pt-BR"/>
+              </w:rPr>
+              <w:t>exo</w:t>
             </w:r>
             <w:proofErr w:type="gramEnd"/>
           </w:p>
@@ -1353,19 +1453,8 @@
             <w:tcW w:w="1472" w:type="dxa"/>
           </w:tcPr>
           <w:p>
-            <w:proofErr w:type="spellStart"/>
-            <w:r>
-              <w:t>I</w:t>
-            </w:r>
-            <w:r>
-              <w:t>ndedificad</w:t>
-            </w:r>
-            <w:r>
-              <w:t>or</w:t>
-            </w:r>
-            <w:proofErr w:type="spellEnd"/>
-            <w:r>
-              <w:t xml:space="preserve"> sexo</w:t>
+            <w:r>
+              <w:t>Sexo do animal</w:t>
             </w:r>
           </w:p>
         </w:tc>
@@ -1373,33 +1462,41 @@
           <w:tcPr>
             <w:tcW w:w="1167" w:type="dxa"/>
           </w:tcPr>
-          <w:p/>
+          <w:p>
+            <w:proofErr w:type="spellStart"/>
+            <w:r>
+              <w:t>Varchar</w:t>
+            </w:r>
+            <w:proofErr w:type="spellEnd"/>
+          </w:p>
         </w:tc>
         <w:tc>
           <w:tcPr>
             <w:tcW w:w="459" w:type="dxa"/>
           </w:tcPr>
           <w:p>
+            <w:proofErr w:type="gramStart"/>
             <w:r>
               <w:t>x</w:t>
             </w:r>
+            <w:proofErr w:type="gramEnd"/>
           </w:p>
         </w:tc>
         <w:tc>
           <w:tcPr>
             <w:tcW w:w="528" w:type="dxa"/>
           </w:tcPr>
-          <w:p>
-            <w:r>
-              <w:t>x</w:t>
-            </w:r>
-          </w:p>
+          <w:p/>
         </w:tc>
         <w:tc>
           <w:tcPr>
             <w:tcW w:w="551" w:type="dxa"/>
           </w:tcPr>
-          <w:p/>
+          <w:p>
+            <w:r>
+              <w:t>X</w:t>
+            </w:r>
+          </w:p>
         </w:tc>
         <w:tc>
           <w:tcPr>
@@ -1422,15 +1519,17 @@
             <w:tcW w:w="2118" w:type="dxa"/>
           </w:tcPr>
           <w:p>
-            <w:proofErr w:type="spellStart"/>
-            <w:r>
-              <w:t>Tab_sexo</w:t>
-            </w:r>
-            <w:proofErr w:type="spellEnd"/>
+            <w:r>
+              <w:t>-</w:t>
+            </w:r>
           </w:p>
         </w:tc>
       </w:tr>
       <w:tr>
+        <w:trPr>
+          <w:tblHeader/>
+          <w:jc w:val="center"/>
+        </w:trPr>
         <w:tc>
           <w:tcPr>
             <w:tcW w:w="1336" w:type="dxa"/>
@@ -1447,7 +1546,6 @@
                 <w:lang w:eastAsia="pt-BR"/>
               </w:rPr>
             </w:pPr>
-            <w:proofErr w:type="spellStart"/>
             <w:proofErr w:type="gramStart"/>
             <w:r>
               <w:rPr>
@@ -1459,7 +1557,16 @@
               </w:rPr>
               <w:t>pedigre</w:t>
             </w:r>
-            <w:proofErr w:type="spellEnd"/>
+            <w:r>
+              <w:rPr>
+                <w:rFonts w:ascii="Times New Roman" w:eastAsia="Times New Roman" w:hAnsi="Times New Roman" w:cs="Times New Roman"/>
+                <w:color w:val="000000"/>
+                <w:sz w:val="24"/>
+                <w:szCs w:val="24"/>
+                <w:lang w:eastAsia="pt-BR"/>
+              </w:rPr>
+              <w:t>e</w:t>
+            </w:r>
             <w:proofErr w:type="gramEnd"/>
           </w:p>
         </w:tc>
@@ -1468,19 +1575,9 @@
             <w:tcW w:w="1472" w:type="dxa"/>
           </w:tcPr>
           <w:p>
-            <w:proofErr w:type="spellStart"/>
-            <w:r>
-              <w:t>Indedificador</w:t>
-            </w:r>
-            <w:proofErr w:type="spellEnd"/>
-            <w:r>
-              <w:t xml:space="preserve"> </w:t>
-            </w:r>
-            <w:proofErr w:type="spellStart"/>
-            <w:r>
-              <w:t>pedigre</w:t>
-            </w:r>
-            <w:proofErr w:type="spellEnd"/>
+            <w:r>
+              <w:t>Código de identificação de procedência do animal</w:t>
+            </w:r>
           </w:p>
         </w:tc>
         <w:tc>
@@ -1489,39 +1586,42 @@
           </w:tcPr>
           <w:p>
             <w:proofErr w:type="spellStart"/>
+            <w:r>
+              <w:t>V</w:t>
+            </w:r>
+            <w:r>
+              <w:t>archar</w:t>
+            </w:r>
+            <w:proofErr w:type="spellEnd"/>
+          </w:p>
+        </w:tc>
+        <w:tc>
+          <w:tcPr>
+            <w:tcW w:w="459" w:type="dxa"/>
+          </w:tcPr>
+          <w:p>
             <w:proofErr w:type="gramStart"/>
             <w:r>
-              <w:t>varchar</w:t>
-            </w:r>
-            <w:proofErr w:type="spellEnd"/>
+              <w:t>x</w:t>
+            </w:r>
             <w:proofErr w:type="gramEnd"/>
           </w:p>
         </w:tc>
         <w:tc>
           <w:tcPr>
-            <w:tcW w:w="459" w:type="dxa"/>
-          </w:tcPr>
-          <w:p>
-            <w:r>
-              <w:t>x</w:t>
-            </w:r>
-          </w:p>
-        </w:tc>
-        <w:tc>
-          <w:tcPr>
             <w:tcW w:w="528" w:type="dxa"/>
           </w:tcPr>
-          <w:p>
-            <w:r>
-              <w:t>x</w:t>
-            </w:r>
-          </w:p>
+          <w:p/>
         </w:tc>
         <w:tc>
           <w:tcPr>
             <w:tcW w:w="551" w:type="dxa"/>
           </w:tcPr>
-          <w:p/>
+          <w:p>
+            <w:r>
+              <w:t>X</w:t>
+            </w:r>
+          </w:p>
         </w:tc>
         <w:tc>
           <w:tcPr>
@@ -1544,15 +1644,17 @@
             <w:tcW w:w="2118" w:type="dxa"/>
           </w:tcPr>
           <w:p>
-            <w:proofErr w:type="spellStart"/>
-            <w:r>
-              <w:t>Tab_pedigre</w:t>
-            </w:r>
-            <w:proofErr w:type="spellEnd"/>
+            <w:r>
+              <w:t>-</w:t>
+            </w:r>
           </w:p>
         </w:tc>
       </w:tr>
       <w:tr>
+        <w:trPr>
+          <w:tblHeader/>
+          <w:jc w:val="center"/>
+        </w:trPr>
         <w:tc>
           <w:tcPr>
             <w:tcW w:w="1336" w:type="dxa"/>
@@ -1590,19 +1692,9 @@
             <w:tcW w:w="1472" w:type="dxa"/>
           </w:tcPr>
           <w:p>
-            <w:proofErr w:type="spellStart"/>
-            <w:r>
-              <w:t>Indedificador</w:t>
-            </w:r>
-            <w:proofErr w:type="spellEnd"/>
-            <w:r>
-              <w:t xml:space="preserve"> </w:t>
-            </w:r>
-            <w:proofErr w:type="spellStart"/>
-            <w:r>
-              <w:t>historico</w:t>
-            </w:r>
-            <w:proofErr w:type="spellEnd"/>
+            <w:r>
+              <w:t>Histórico do animal na clinica</w:t>
+            </w:r>
           </w:p>
         </w:tc>
         <w:tc>
@@ -1611,39 +1703,42 @@
           </w:tcPr>
           <w:p>
             <w:proofErr w:type="spellStart"/>
+            <w:r>
+              <w:t>V</w:t>
+            </w:r>
+            <w:r>
+              <w:t>archar</w:t>
+            </w:r>
+            <w:proofErr w:type="spellEnd"/>
+          </w:p>
+        </w:tc>
+        <w:tc>
+          <w:tcPr>
+            <w:tcW w:w="459" w:type="dxa"/>
+          </w:tcPr>
+          <w:p>
             <w:proofErr w:type="gramStart"/>
             <w:r>
-              <w:t>varchar</w:t>
-            </w:r>
-            <w:proofErr w:type="spellEnd"/>
+              <w:t>x</w:t>
+            </w:r>
             <w:proofErr w:type="gramEnd"/>
           </w:p>
         </w:tc>
         <w:tc>
           <w:tcPr>
-            <w:tcW w:w="459" w:type="dxa"/>
-          </w:tcPr>
-          <w:p>
-            <w:r>
-              <w:t>x</w:t>
-            </w:r>
-          </w:p>
-        </w:tc>
-        <w:tc>
-          <w:tcPr>
             <w:tcW w:w="528" w:type="dxa"/>
           </w:tcPr>
-          <w:p>
-            <w:r>
-              <w:t>x</w:t>
-            </w:r>
-          </w:p>
+          <w:p/>
         </w:tc>
         <w:tc>
           <w:tcPr>
             <w:tcW w:w="551" w:type="dxa"/>
           </w:tcPr>
-          <w:p/>
+          <w:p>
+            <w:r>
+              <w:t>X</w:t>
+            </w:r>
+          </w:p>
         </w:tc>
         <w:tc>
           <w:tcPr>
@@ -1666,15 +1761,17 @@
             <w:tcW w:w="2118" w:type="dxa"/>
           </w:tcPr>
           <w:p>
-            <w:proofErr w:type="spellStart"/>
-            <w:r>
-              <w:t>Tab_historico</w:t>
-            </w:r>
-            <w:proofErr w:type="spellEnd"/>
+            <w:r>
+              <w:t>-</w:t>
+            </w:r>
           </w:p>
         </w:tc>
       </w:tr>
       <w:tr>
+        <w:trPr>
+          <w:tblHeader/>
+          <w:jc w:val="center"/>
+        </w:trPr>
         <w:tc>
           <w:tcPr>
             <w:tcW w:w="1336" w:type="dxa"/>
@@ -1700,28 +1797,21 @@
                 <w:szCs w:val="24"/>
                 <w:lang w:eastAsia="pt-BR"/>
               </w:rPr>
-              <w:t>status</w:t>
-            </w:r>
-            <w:proofErr w:type="gramEnd"/>
-          </w:p>
-        </w:tc>
-        <w:tc>
-          <w:tcPr>
-            <w:tcW w:w="1472" w:type="dxa"/>
-          </w:tcPr>
-          <w:p>
-            <w:proofErr w:type="spellStart"/>
-            <w:r>
-              <w:t>Indedificador</w:t>
-            </w:r>
-            <w:proofErr w:type="spellEnd"/>
-            <w:r>
-              <w:t xml:space="preserve"> </w:t>
-            </w:r>
-            <w:r>
               <w:lastRenderedPageBreak/>
               <w:t>status</w:t>
             </w:r>
+            <w:proofErr w:type="gramEnd"/>
+          </w:p>
+        </w:tc>
+        <w:tc>
+          <w:tcPr>
+            <w:tcW w:w="1472" w:type="dxa"/>
+            <w:vAlign w:val="center"/>
+          </w:tcPr>
+          <w:p>
+            <w:r>
+              <w:t>Informação sobre a condição do animal (saúde).</w:t>
+            </w:r>
           </w:p>
         </w:tc>
         <w:tc>
@@ -1746,7 +1836,13 @@
           <w:tcPr>
             <w:tcW w:w="551" w:type="dxa"/>
           </w:tcPr>
-          <w:p/>
+          <w:p>
+            <w:proofErr w:type="gramStart"/>
+            <w:r>
+              <w:t>x</w:t>
+            </w:r>
+            <w:proofErr w:type="gramEnd"/>
+          </w:p>
         </w:tc>
         <w:tc>
           <w:tcPr>
@@ -1769,15 +1865,17 @@
             <w:tcW w:w="2118" w:type="dxa"/>
           </w:tcPr>
           <w:p>
-            <w:proofErr w:type="spellStart"/>
-            <w:r>
-              <w:t>Tab_status</w:t>
-            </w:r>
-            <w:proofErr w:type="spellEnd"/>
+            <w:r>
+              <w:t>-</w:t>
+            </w:r>
           </w:p>
         </w:tc>
       </w:tr>
       <w:tr>
+        <w:trPr>
+          <w:tblHeader/>
+          <w:jc w:val="center"/>
+        </w:trPr>
         <w:tc>
           <w:tcPr>
             <w:tcW w:w="1336" w:type="dxa"/>
@@ -1803,7 +1901,6 @@
                 <w:szCs w:val="24"/>
                 <w:lang w:eastAsia="pt-BR"/>
               </w:rPr>
-              <w:lastRenderedPageBreak/>
               <w:t>situação</w:t>
             </w:r>
             <w:proofErr w:type="gramEnd"/>
@@ -1814,13 +1911,8 @@
             <w:tcW w:w="1472" w:type="dxa"/>
           </w:tcPr>
           <w:p>
-            <w:proofErr w:type="spellStart"/>
-            <w:r>
-              <w:t>Indedificador</w:t>
-            </w:r>
-            <w:proofErr w:type="spellEnd"/>
-            <w:r>
-              <w:t xml:space="preserve"> situação</w:t>
+            <w:r>
+              <w:t>Informação que apresenta a situação atual do animal.</w:t>
             </w:r>
           </w:p>
         </w:tc>
@@ -1843,26 +1935,35 @@
             <w:tcW w:w="459" w:type="dxa"/>
           </w:tcPr>
           <w:p>
+            <w:proofErr w:type="gramStart"/>
             <w:r>
               <w:t>x</w:t>
             </w:r>
+            <w:proofErr w:type="gramEnd"/>
           </w:p>
         </w:tc>
         <w:tc>
           <w:tcPr>
             <w:tcW w:w="528" w:type="dxa"/>
           </w:tcPr>
-          <w:p>
+          <w:p/>
+        </w:tc>
+        <w:tc>
+          <w:tcPr>
+            <w:tcW w:w="551" w:type="dxa"/>
+          </w:tcPr>
+          <w:p>
+            <w:pPr>
+              <w:rPr>
+                <w:u w:val="single"/>
+              </w:rPr>
+            </w:pPr>
+            <w:proofErr w:type="gramStart"/>
             <w:r>
               <w:t>x</w:t>
             </w:r>
-          </w:p>
-        </w:tc>
-        <w:tc>
-          <w:tcPr>
-            <w:tcW w:w="551" w:type="dxa"/>
-          </w:tcPr>
-          <w:p/>
+            <w:proofErr w:type="gramEnd"/>
+          </w:p>
         </w:tc>
         <w:tc>
           <w:tcPr>
@@ -1885,26 +1986,21 @@
             <w:tcW w:w="2118" w:type="dxa"/>
           </w:tcPr>
           <w:p>
-            <w:proofErr w:type="spellStart"/>
-            <w:r>
-              <w:t>Tab_situação</w:t>
-            </w:r>
-            <w:proofErr w:type="spellEnd"/>
+            <w:r>
+              <w:t>-</w:t>
+            </w:r>
           </w:p>
         </w:tc>
       </w:tr>
     </w:tbl>
-    <w:p>
-      <w:bookmarkStart w:id="0" w:name="_GoBack"/>
-      <w:bookmarkEnd w:id="0"/>
-    </w:p>
+    <w:p/>
     <w:tbl>
       <w:tblPr>
         <w:tblStyle w:val="Tabelacomgrade"/>
         <w:tblW w:w="9321" w:type="dxa"/>
         <w:tblInd w:w="-34" w:type="dxa"/>
         <w:tblLayout w:type="fixed"/>
-        <w:tblLook w:val="04A0"/>
+        <w:tblLook w:val="04A0" w:firstRow="1" w:lastRow="0" w:firstColumn="1" w:lastColumn="0" w:noHBand="0" w:noVBand="1"/>
       </w:tblPr>
       <w:tblGrid>
         <w:gridCol w:w="1560"/>
@@ -1927,6 +2023,9 @@
         <w:gridCol w:w="78"/>
       </w:tblGrid>
       <w:tr>
+        <w:trPr>
+          <w:trHeight w:val="250"/>
+        </w:trPr>
         <w:tc>
           <w:tcPr>
             <w:tcW w:w="1878" w:type="dxa"/>
@@ -1976,16 +2075,27 @@
                 <w:b/>
                 <w:bCs/>
                 <w:color w:val="000000"/>
-                <w:sz w:val="36"/>
+                <w:sz w:val="24"/>
                 <w:szCs w:val="36"/>
                 <w:lang w:eastAsia="pt-BR"/>
               </w:rPr>
-              <w:t>tb_atendimento</w:t>
-            </w:r>
-            <w:proofErr w:type="spellEnd"/>
+              <w:t>tb</w:t>
+            </w:r>
             <w:proofErr w:type="gramEnd"/>
-          </w:p>
-          <w:p/>
+            <w:r>
+              <w:rPr>
+                <w:rFonts w:ascii="Times New Roman" w:eastAsia="Times New Roman" w:hAnsi="Times New Roman" w:cs="Times New Roman"/>
+                <w:b/>
+                <w:bCs/>
+                <w:color w:val="000000"/>
+                <w:sz w:val="24"/>
+                <w:szCs w:val="36"/>
+                <w:lang w:eastAsia="pt-BR"/>
+              </w:rPr>
+              <w:t>_atendimento</w:t>
+            </w:r>
+            <w:proofErr w:type="spellEnd"/>
+          </w:p>
         </w:tc>
       </w:tr>
       <w:tr>
@@ -2018,10 +2128,7 @@
           </w:tcPr>
           <w:p>
             <w:r>
-              <w:t xml:space="preserve">Repositório com os dados dos </w:t>
-            </w:r>
-            <w:r>
-              <w:t>atendimentos</w:t>
+              <w:t>Repositório com os dados dos atendimentos</w:t>
             </w:r>
           </w:p>
         </w:tc>
@@ -2258,10 +2365,20 @@
                 <w:szCs w:val="24"/>
                 <w:lang w:eastAsia="pt-BR"/>
               </w:rPr>
-              <w:t>cod_atendimento</w:t>
-            </w:r>
-            <w:proofErr w:type="spellEnd"/>
+              <w:t>cod</w:t>
+            </w:r>
             <w:proofErr w:type="gramEnd"/>
+            <w:r>
+              <w:rPr>
+                <w:rFonts w:ascii="Times New Roman" w:eastAsia="Times New Roman" w:hAnsi="Times New Roman" w:cs="Times New Roman"/>
+                <w:color w:val="000000"/>
+                <w:sz w:val="24"/>
+                <w:szCs w:val="24"/>
+                <w:lang w:eastAsia="pt-BR"/>
+              </w:rPr>
+              <w:t>_atendimento</w:t>
+            </w:r>
+            <w:proofErr w:type="spellEnd"/>
           </w:p>
         </w:tc>
         <w:tc>
@@ -2271,18 +2388,13 @@
           </w:tcPr>
           <w:p>
             <w:r>
-              <w:t xml:space="preserve">Código </w:t>
-            </w:r>
-            <w:proofErr w:type="spellStart"/>
-            <w:r>
-              <w:t>indedificador</w:t>
-            </w:r>
-            <w:proofErr w:type="spellEnd"/>
-            <w:r>
-              <w:t xml:space="preserve"> d</w:t>
-            </w:r>
-            <w:r>
-              <w:t>e atendimento</w:t>
+              <w:t>Código ide</w:t>
+            </w:r>
+            <w:r>
+              <w:t>nt</w:t>
+            </w:r>
+            <w:r>
+              <w:t>ificador de atendimento</w:t>
             </w:r>
           </w:p>
         </w:tc>
@@ -2331,7 +2443,13 @@
           <w:tcPr>
             <w:tcW w:w="335" w:type="dxa"/>
           </w:tcPr>
-          <w:p/>
+          <w:p>
+            <w:proofErr w:type="gramStart"/>
+            <w:r>
+              <w:t>x</w:t>
+            </w:r>
+            <w:proofErr w:type="gramEnd"/>
+          </w:p>
         </w:tc>
         <w:tc>
           <w:tcPr>
@@ -2345,20 +2463,34 @@
             <w:tcW w:w="499" w:type="dxa"/>
             <w:gridSpan w:val="2"/>
           </w:tcPr>
-          <w:p/>
+          <w:p>
+            <w:proofErr w:type="gramStart"/>
+            <w:r>
+              <w:t>x</w:t>
+            </w:r>
+            <w:proofErr w:type="gramEnd"/>
+          </w:p>
         </w:tc>
         <w:tc>
           <w:tcPr>
             <w:tcW w:w="418" w:type="dxa"/>
           </w:tcPr>
-          <w:p/>
+          <w:p>
+            <w:r>
+              <w:t>X</w:t>
+            </w:r>
+          </w:p>
         </w:tc>
         <w:tc>
           <w:tcPr>
             <w:tcW w:w="1139" w:type="dxa"/>
             <w:gridSpan w:val="2"/>
           </w:tcPr>
-          <w:p/>
+          <w:p>
+            <w:r>
+              <w:t>6</w:t>
+            </w:r>
+          </w:p>
         </w:tc>
         <w:tc>
           <w:tcPr>
@@ -2366,10 +2498,10 @@
             <w:gridSpan w:val="2"/>
           </w:tcPr>
           <w:p>
-            <w:proofErr w:type="spellStart"/>
             <w:r>
               <w:t>Tb__</w:t>
             </w:r>
+            <w:proofErr w:type="spellStart"/>
             <w:r>
               <w:t>atendiento</w:t>
             </w:r>
@@ -2405,10 +2537,20 @@
                 <w:szCs w:val="24"/>
                 <w:lang w:eastAsia="pt-BR"/>
               </w:rPr>
-              <w:t>cod_cliente_CPF</w:t>
-            </w:r>
-            <w:proofErr w:type="spellEnd"/>
+              <w:t>cod</w:t>
+            </w:r>
             <w:proofErr w:type="gramEnd"/>
+            <w:r>
+              <w:rPr>
+                <w:rFonts w:ascii="Times New Roman" w:eastAsia="Times New Roman" w:hAnsi="Times New Roman" w:cs="Times New Roman"/>
+                <w:color w:val="000000"/>
+                <w:sz w:val="24"/>
+                <w:szCs w:val="24"/>
+                <w:lang w:eastAsia="pt-BR"/>
+              </w:rPr>
+              <w:t>_cliente_CPF</w:t>
+            </w:r>
+            <w:proofErr w:type="spellEnd"/>
           </w:p>
         </w:tc>
         <w:tc>
@@ -2429,12 +2571,12 @@
               <w:t xml:space="preserve"> de </w:t>
             </w:r>
             <w:proofErr w:type="spellStart"/>
-            <w:proofErr w:type="gramStart"/>
             <w:r>
               <w:t>cpf</w:t>
             </w:r>
-            <w:proofErr w:type="spellEnd"/>
-            <w:proofErr w:type="gramEnd"/>
+            <w:bookmarkStart w:id="0" w:name="_GoBack"/>
+            <w:bookmarkEnd w:id="0"/>
+            <w:proofErr w:type="spellEnd"/>
           </w:p>
         </w:tc>
         <w:tc>
@@ -2455,6 +2597,7 @@
               </w:rPr>
             </w:pPr>
             <w:proofErr w:type="spellStart"/>
+            <w:proofErr w:type="gramStart"/>
             <w:r>
               <w:rPr>
                 <w:rFonts w:ascii="Times New Roman" w:eastAsia="Times New Roman" w:hAnsi="Times New Roman" w:cs="Times New Roman"/>
@@ -2474,7 +2617,18 @@
                 <w:szCs w:val="24"/>
                 <w:lang w:eastAsia="pt-BR"/>
               </w:rPr>
-              <w:t>(6)</w:t>
+              <w:t>(</w:t>
+            </w:r>
+            <w:proofErr w:type="gramEnd"/>
+            <w:r>
+              <w:rPr>
+                <w:rFonts w:ascii="Times New Roman" w:eastAsia="Times New Roman" w:hAnsi="Times New Roman" w:cs="Times New Roman"/>
+                <w:color w:val="000000"/>
+                <w:sz w:val="24"/>
+                <w:szCs w:val="24"/>
+                <w:lang w:eastAsia="pt-BR"/>
+              </w:rPr>
+              <w:t>6)</w:t>
             </w:r>
           </w:p>
         </w:tc>
@@ -2509,7 +2663,11 @@
             <w:tcW w:w="1139" w:type="dxa"/>
             <w:gridSpan w:val="2"/>
           </w:tcPr>
-          <w:p/>
+          <w:p>
+            <w:r>
+              <w:t>6</w:t>
+            </w:r>
+          </w:p>
         </w:tc>
         <w:tc>
           <w:tcPr>
@@ -2517,10 +2675,10 @@
             <w:gridSpan w:val="2"/>
           </w:tcPr>
           <w:p>
-            <w:proofErr w:type="spellStart"/>
             <w:r>
               <w:t>Tb__</w:t>
             </w:r>
+            <w:proofErr w:type="spellStart"/>
             <w:r>
               <w:t>cpf</w:t>
             </w:r>
@@ -2556,10 +2714,20 @@
                 <w:szCs w:val="24"/>
                 <w:lang w:eastAsia="pt-BR"/>
               </w:rPr>
-              <w:t>cod_animal</w:t>
-            </w:r>
-            <w:proofErr w:type="spellEnd"/>
+              <w:t>cod</w:t>
+            </w:r>
             <w:proofErr w:type="gramEnd"/>
+            <w:r>
+              <w:rPr>
+                <w:rFonts w:ascii="Times New Roman" w:eastAsia="Times New Roman" w:hAnsi="Times New Roman" w:cs="Times New Roman"/>
+                <w:color w:val="000000"/>
+                <w:sz w:val="24"/>
+                <w:szCs w:val="24"/>
+                <w:lang w:eastAsia="pt-BR"/>
+              </w:rPr>
+              <w:t>_animal</w:t>
+            </w:r>
+            <w:proofErr w:type="spellEnd"/>
           </w:p>
         </w:tc>
         <w:tc>
@@ -2577,10 +2745,7 @@
             </w:r>
             <w:proofErr w:type="spellEnd"/>
             <w:r>
-              <w:t xml:space="preserve"> de </w:t>
-            </w:r>
-            <w:r>
-              <w:t>animal</w:t>
+              <w:t xml:space="preserve"> de animal</w:t>
             </w:r>
           </w:p>
         </w:tc>
@@ -2656,7 +2821,11 @@
             <w:tcW w:w="1139" w:type="dxa"/>
             <w:gridSpan w:val="2"/>
           </w:tcPr>
-          <w:p/>
+          <w:p>
+            <w:r>
+              <w:t>6</w:t>
+            </w:r>
+          </w:p>
         </w:tc>
         <w:tc>
           <w:tcPr>
@@ -2700,10 +2869,20 @@
                 <w:szCs w:val="24"/>
                 <w:lang w:eastAsia="pt-BR"/>
               </w:rPr>
-              <w:t>cod_funcionario</w:t>
-            </w:r>
-            <w:proofErr w:type="spellEnd"/>
+              <w:t>cod</w:t>
+            </w:r>
             <w:proofErr w:type="gramEnd"/>
+            <w:r>
+              <w:rPr>
+                <w:rFonts w:ascii="Times New Roman" w:eastAsia="Times New Roman" w:hAnsi="Times New Roman" w:cs="Times New Roman"/>
+                <w:color w:val="000000"/>
+                <w:sz w:val="24"/>
+                <w:szCs w:val="24"/>
+                <w:lang w:eastAsia="pt-BR"/>
+              </w:rPr>
+              <w:t>_funcionario</w:t>
+            </w:r>
+            <w:proofErr w:type="spellEnd"/>
           </w:p>
         </w:tc>
         <w:tc>
@@ -2721,10 +2900,7 @@
             </w:r>
             <w:proofErr w:type="spellEnd"/>
             <w:r>
-              <w:t xml:space="preserve"> d</w:t>
-            </w:r>
-            <w:r>
-              <w:t xml:space="preserve">e </w:t>
+              <w:t xml:space="preserve"> de </w:t>
             </w:r>
             <w:proofErr w:type="spellStart"/>
             <w:r>
@@ -2805,7 +2981,11 @@
             <w:tcW w:w="1139" w:type="dxa"/>
             <w:gridSpan w:val="2"/>
           </w:tcPr>
-          <w:p/>
+          <w:p>
+            <w:r>
+              <w:t>6</w:t>
+            </w:r>
+          </w:p>
         </w:tc>
         <w:tc>
           <w:tcPr>
@@ -2852,10 +3032,20 @@
                 <w:szCs w:val="24"/>
                 <w:lang w:eastAsia="pt-BR"/>
               </w:rPr>
-              <w:t>cod_status_atend</w:t>
-            </w:r>
-            <w:proofErr w:type="spellEnd"/>
+              <w:t>cod</w:t>
+            </w:r>
             <w:proofErr w:type="gramEnd"/>
+            <w:r>
+              <w:rPr>
+                <w:rFonts w:ascii="Times New Roman" w:eastAsia="Times New Roman" w:hAnsi="Times New Roman" w:cs="Times New Roman"/>
+                <w:color w:val="000000"/>
+                <w:sz w:val="24"/>
+                <w:szCs w:val="24"/>
+                <w:lang w:eastAsia="pt-BR"/>
+              </w:rPr>
+              <w:t>_status_atend</w:t>
+            </w:r>
+            <w:proofErr w:type="spellEnd"/>
           </w:p>
         </w:tc>
         <w:tc>
@@ -2873,10 +3063,7 @@
             </w:r>
             <w:proofErr w:type="spellEnd"/>
             <w:r>
-              <w:t xml:space="preserve"> </w:t>
-            </w:r>
-            <w:r>
-              <w:t>status</w:t>
+              <w:t xml:space="preserve"> status</w:t>
             </w:r>
           </w:p>
         </w:tc>
@@ -2952,7 +3139,11 @@
             <w:tcW w:w="1139" w:type="dxa"/>
             <w:gridSpan w:val="2"/>
           </w:tcPr>
-          <w:p/>
+          <w:p>
+            <w:r>
+              <w:t>6</w:t>
+            </w:r>
+          </w:p>
         </w:tc>
         <w:tc>
           <w:tcPr>
@@ -2961,12 +3152,10 @@
           </w:tcPr>
           <w:p>
             <w:proofErr w:type="spellStart"/>
-            <w:proofErr w:type="gramStart"/>
             <w:r>
               <w:t>Tab_Cpf</w:t>
             </w:r>
             <w:proofErr w:type="spellEnd"/>
-            <w:proofErr w:type="gramEnd"/>
           </w:p>
         </w:tc>
       </w:tr>
@@ -2998,10 +3187,20 @@
                 <w:szCs w:val="24"/>
                 <w:lang w:eastAsia="pt-BR"/>
               </w:rPr>
-              <w:t>cod_servico</w:t>
-            </w:r>
-            <w:proofErr w:type="spellEnd"/>
+              <w:t>cod</w:t>
+            </w:r>
             <w:proofErr w:type="gramEnd"/>
+            <w:r>
+              <w:rPr>
+                <w:rFonts w:ascii="Times New Roman" w:eastAsia="Times New Roman" w:hAnsi="Times New Roman" w:cs="Times New Roman"/>
+                <w:color w:val="000000"/>
+                <w:sz w:val="24"/>
+                <w:szCs w:val="24"/>
+                <w:lang w:eastAsia="pt-BR"/>
+              </w:rPr>
+              <w:t>_servico</w:t>
+            </w:r>
+            <w:proofErr w:type="spellEnd"/>
           </w:p>
         </w:tc>
         <w:tc>
@@ -3023,10 +3222,7 @@
             </w:r>
             <w:proofErr w:type="spellStart"/>
             <w:r>
-              <w:t>n</w:t>
-            </w:r>
-            <w:r>
-              <w:t>serviço</w:t>
+              <w:t>nserviço</w:t>
             </w:r>
             <w:proofErr w:type="spellEnd"/>
           </w:p>
@@ -3103,7 +3299,11 @@
             <w:tcW w:w="1139" w:type="dxa"/>
             <w:gridSpan w:val="2"/>
           </w:tcPr>
-          <w:p/>
+          <w:p>
+            <w:r>
+              <w:t>6</w:t>
+            </w:r>
+          </w:p>
         </w:tc>
         <w:tc>
           <w:tcPr>
@@ -3147,10 +3347,20 @@
                 <w:szCs w:val="24"/>
                 <w:lang w:eastAsia="pt-BR"/>
               </w:rPr>
-              <w:t>hora_servico</w:t>
-            </w:r>
-            <w:proofErr w:type="spellEnd"/>
+              <w:t>hora</w:t>
+            </w:r>
             <w:proofErr w:type="gramEnd"/>
+            <w:r>
+              <w:rPr>
+                <w:rFonts w:ascii="Times New Roman" w:eastAsia="Times New Roman" w:hAnsi="Times New Roman" w:cs="Times New Roman"/>
+                <w:color w:val="000000"/>
+                <w:sz w:val="24"/>
+                <w:szCs w:val="24"/>
+                <w:lang w:eastAsia="pt-BR"/>
+              </w:rPr>
+              <w:t>_servico</w:t>
+            </w:r>
+            <w:proofErr w:type="spellEnd"/>
           </w:p>
         </w:tc>
         <w:tc>
@@ -3284,10 +3494,20 @@
                 <w:szCs w:val="24"/>
                 <w:lang w:eastAsia="pt-BR"/>
               </w:rPr>
-              <w:t>data_servico</w:t>
-            </w:r>
-            <w:proofErr w:type="spellEnd"/>
+              <w:t>data</w:t>
+            </w:r>
             <w:proofErr w:type="gramEnd"/>
+            <w:r>
+              <w:rPr>
+                <w:rFonts w:ascii="Times New Roman" w:eastAsia="Times New Roman" w:hAnsi="Times New Roman" w:cs="Times New Roman"/>
+                <w:color w:val="000000"/>
+                <w:sz w:val="24"/>
+                <w:szCs w:val="24"/>
+                <w:lang w:eastAsia="pt-BR"/>
+              </w:rPr>
+              <w:t>_servico</w:t>
+            </w:r>
+            <w:proofErr w:type="spellEnd"/>
           </w:p>
         </w:tc>
         <w:tc>
@@ -3305,10 +3525,7 @@
             </w:r>
             <w:proofErr w:type="spellEnd"/>
             <w:r>
-              <w:t xml:space="preserve"> </w:t>
-            </w:r>
-            <w:r>
-              <w:t>de data serviço</w:t>
+              <w:t xml:space="preserve"> de data serviço</w:t>
             </w:r>
           </w:p>
         </w:tc>
@@ -3437,10 +3654,7 @@
             </w:r>
             <w:proofErr w:type="spellEnd"/>
             <w:r>
-              <w:t xml:space="preserve"> </w:t>
-            </w:r>
-            <w:r>
-              <w:t xml:space="preserve">de </w:t>
+              <w:t xml:space="preserve"> de </w:t>
             </w:r>
             <w:proofErr w:type="spellStart"/>
             <w:r>
@@ -3635,7 +3849,18 @@
                 <w:szCs w:val="24"/>
                 <w:lang w:eastAsia="pt-BR"/>
               </w:rPr>
-              <w:t>(120)</w:t>
+              <w:t>(</w:t>
+            </w:r>
+            <w:r>
+              <w:rPr>
+                <w:rFonts w:ascii="Times New Roman" w:eastAsia="Times New Roman" w:hAnsi="Times New Roman" w:cs="Times New Roman"/>
+                <w:color w:val="000000"/>
+                <w:sz w:val="24"/>
+                <w:szCs w:val="24"/>
+                <w:lang w:eastAsia="pt-BR"/>
+              </w:rPr>
+              <w:lastRenderedPageBreak/>
+              <w:t>120)</w:t>
             </w:r>
           </w:p>
         </w:tc>
@@ -3978,7 +4203,6 @@
                 <w:b/>
                 <w:sz w:val="24"/>
               </w:rPr>
-              <w:lastRenderedPageBreak/>
               <w:t>Tabela</w:t>
             </w:r>
           </w:p>
@@ -4014,10 +4238,22 @@
                 <w:szCs w:val="36"/>
                 <w:lang w:eastAsia="pt-BR"/>
               </w:rPr>
-              <w:t>tb_cargo</w:t>
-            </w:r>
-            <w:proofErr w:type="spellEnd"/>
+              <w:t>tb</w:t>
+            </w:r>
             <w:proofErr w:type="gramEnd"/>
+            <w:r>
+              <w:rPr>
+                <w:rFonts w:ascii="Times New Roman" w:eastAsia="Times New Roman" w:hAnsi="Times New Roman" w:cs="Times New Roman"/>
+                <w:b/>
+                <w:bCs/>
+                <w:color w:val="000000"/>
+                <w:sz w:val="36"/>
+                <w:szCs w:val="36"/>
+                <w:lang w:eastAsia="pt-BR"/>
+              </w:rPr>
+              <w:t>_cargo</w:t>
+            </w:r>
+            <w:proofErr w:type="spellEnd"/>
           </w:p>
         </w:tc>
       </w:tr>
@@ -4054,10 +4290,7 @@
           </w:tcPr>
           <w:p>
             <w:r>
-              <w:t xml:space="preserve">Repositório com os dados dos </w:t>
-            </w:r>
-            <w:r>
-              <w:t>cargos</w:t>
+              <w:t>Repositório com os dados dos cargos</w:t>
             </w:r>
           </w:p>
         </w:tc>
@@ -4300,10 +4533,20 @@
                 <w:szCs w:val="24"/>
                 <w:lang w:eastAsia="pt-BR"/>
               </w:rPr>
-              <w:t>cod_cargo</w:t>
-            </w:r>
-            <w:proofErr w:type="spellEnd"/>
+              <w:t>cod</w:t>
+            </w:r>
             <w:proofErr w:type="gramEnd"/>
+            <w:r>
+              <w:rPr>
+                <w:rFonts w:ascii="Times New Roman" w:eastAsia="Times New Roman" w:hAnsi="Times New Roman" w:cs="Times New Roman"/>
+                <w:color w:val="000000"/>
+                <w:sz w:val="24"/>
+                <w:szCs w:val="24"/>
+                <w:lang w:eastAsia="pt-BR"/>
+              </w:rPr>
+              <w:t>_cargo</w:t>
+            </w:r>
+            <w:proofErr w:type="spellEnd"/>
           </w:p>
         </w:tc>
         <w:tc>
@@ -4377,10 +4620,7 @@
           <w:p>
             <w:proofErr w:type="spellStart"/>
             <w:r>
-              <w:t>Tb__</w:t>
-            </w:r>
-            <w:r>
-              <w:t>cargo</w:t>
+              <w:t>Tb__cargo</w:t>
             </w:r>
             <w:proofErr w:type="spellEnd"/>
           </w:p>
@@ -4439,12 +4679,10 @@
               <w:t xml:space="preserve"> de </w:t>
             </w:r>
             <w:proofErr w:type="spellStart"/>
-            <w:proofErr w:type="gramStart"/>
             <w:r>
               <w:t>cpf</w:t>
             </w:r>
             <w:proofErr w:type="spellEnd"/>
-            <w:proofErr w:type="gramEnd"/>
           </w:p>
         </w:tc>
         <w:tc>
@@ -4498,16 +4736,7 @@
           </w:tcPr>
           <w:p>
             <w:r>
-              <w:t>Tb</w:t>
-            </w:r>
-            <w:r>
-              <w:t xml:space="preserve"> </w:t>
-            </w:r>
-            <w:r>
-              <w:t>c</w:t>
-            </w:r>
-            <w:r>
-              <w:t>argo</w:t>
+              <w:t>Tb cargo</w:t>
             </w:r>
           </w:p>
         </w:tc>
@@ -4521,7 +4750,7 @@
         <w:tblStyle w:val="Tabelacomgrade"/>
         <w:tblW w:w="9287" w:type="dxa"/>
         <w:tblLayout w:type="fixed"/>
-        <w:tblLook w:val="04A0"/>
+        <w:tblLook w:val="04A0" w:firstRow="1" w:lastRow="0" w:firstColumn="1" w:lastColumn="0" w:noHBand="0" w:noVBand="1"/>
       </w:tblPr>
       <w:tblGrid>
         <w:gridCol w:w="1888"/>
@@ -4574,10 +4803,22 @@
                 <w:szCs w:val="36"/>
                 <w:lang w:eastAsia="pt-BR"/>
               </w:rPr>
-              <w:t>tb_cliente</w:t>
-            </w:r>
-            <w:proofErr w:type="spellEnd"/>
+              <w:t>tb</w:t>
+            </w:r>
             <w:proofErr w:type="gramEnd"/>
+            <w:r>
+              <w:rPr>
+                <w:rFonts w:ascii="Times New Roman" w:eastAsia="Times New Roman" w:hAnsi="Times New Roman" w:cs="Times New Roman"/>
+                <w:b/>
+                <w:bCs/>
+                <w:color w:val="000000"/>
+                <w:sz w:val="36"/>
+                <w:szCs w:val="36"/>
+                <w:lang w:eastAsia="pt-BR"/>
+              </w:rPr>
+              <w:t>_cliente</w:t>
+            </w:r>
+            <w:proofErr w:type="spellEnd"/>
           </w:p>
         </w:tc>
       </w:tr>
@@ -4610,10 +4851,7 @@
           </w:tcPr>
           <w:p>
             <w:r>
-              <w:t xml:space="preserve">Repositório com os dados dos </w:t>
-            </w:r>
-            <w:r>
-              <w:t>clientes</w:t>
+              <w:t>Repositório com os dados dos clientes</w:t>
             </w:r>
           </w:p>
         </w:tc>
@@ -4937,10 +5175,10 @@
             <w:tcW w:w="2091" w:type="dxa"/>
           </w:tcPr>
           <w:p>
-            <w:proofErr w:type="spellStart"/>
             <w:r>
               <w:t>Tb__</w:t>
             </w:r>
+            <w:proofErr w:type="spellStart"/>
             <w:r>
               <w:t>cpf</w:t>
             </w:r>
@@ -5117,10 +5355,20 @@
                 <w:szCs w:val="24"/>
                 <w:lang w:eastAsia="pt-BR"/>
               </w:rPr>
-              <w:t>dt_nascimento</w:t>
-            </w:r>
-            <w:proofErr w:type="spellEnd"/>
+              <w:t>dt</w:t>
+            </w:r>
             <w:proofErr w:type="gramEnd"/>
+            <w:r>
+              <w:rPr>
+                <w:rFonts w:ascii="Times New Roman" w:eastAsia="Times New Roman" w:hAnsi="Times New Roman" w:cs="Times New Roman"/>
+                <w:color w:val="000000"/>
+                <w:sz w:val="24"/>
+                <w:szCs w:val="24"/>
+                <w:lang w:eastAsia="pt-BR"/>
+              </w:rPr>
+              <w:t>_nascimento</w:t>
+            </w:r>
+            <w:proofErr w:type="spellEnd"/>
           </w:p>
         </w:tc>
         <w:tc>
@@ -5884,11 +6132,11 @@
             <w:r>
               <w:t>Tab</w:t>
             </w:r>
+            <w:proofErr w:type="spellEnd"/>
             <w:r>
               <w:softHyphen/>
               <w:t>_endereço</w:t>
             </w:r>
-            <w:proofErr w:type="spellEnd"/>
           </w:p>
         </w:tc>
       </w:tr>
@@ -5918,6 +6166,7 @@
                 <w:szCs w:val="24"/>
                 <w:lang w:eastAsia="pt-BR"/>
               </w:rPr>
+              <w:lastRenderedPageBreak/>
               <w:t>complemento</w:t>
             </w:r>
             <w:proofErr w:type="gramEnd"/>
@@ -6032,7 +6281,7 @@
         <w:tblW w:w="9321" w:type="dxa"/>
         <w:tblInd w:w="-34" w:type="dxa"/>
         <w:tblLayout w:type="fixed"/>
-        <w:tblLook w:val="04A0"/>
+        <w:tblLook w:val="04A0" w:firstRow="1" w:lastRow="0" w:firstColumn="1" w:lastColumn="0" w:noHBand="0" w:noVBand="1"/>
       </w:tblPr>
       <w:tblGrid>
         <w:gridCol w:w="1572"/>
@@ -6098,10 +6347,22 @@
                 <w:szCs w:val="36"/>
                 <w:lang w:eastAsia="pt-BR"/>
               </w:rPr>
-              <w:t>tb_cor</w:t>
-            </w:r>
-            <w:proofErr w:type="spellEnd"/>
+              <w:t>tb</w:t>
+            </w:r>
             <w:proofErr w:type="gramEnd"/>
+            <w:r>
+              <w:rPr>
+                <w:rFonts w:ascii="Times New Roman" w:eastAsia="Times New Roman" w:hAnsi="Times New Roman" w:cs="Times New Roman"/>
+                <w:b/>
+                <w:bCs/>
+                <w:color w:val="000000"/>
+                <w:sz w:val="36"/>
+                <w:szCs w:val="36"/>
+                <w:lang w:eastAsia="pt-BR"/>
+              </w:rPr>
+              <w:t>_cor</w:t>
+            </w:r>
+            <w:proofErr w:type="spellEnd"/>
           </w:p>
         </w:tc>
       </w:tr>
@@ -6134,16 +6395,7 @@
           </w:tcPr>
           <w:p>
             <w:r>
-              <w:t xml:space="preserve">Repositório </w:t>
-            </w:r>
-            <w:r>
-              <w:t>com os dados das</w:t>
-            </w:r>
-            <w:r>
-              <w:t xml:space="preserve"> c</w:t>
-            </w:r>
-            <w:r>
-              <w:t>ores</w:t>
+              <w:t>Repositório com os dados das cores</w:t>
             </w:r>
           </w:p>
         </w:tc>
@@ -6166,7 +6418,6 @@
                 <w:b/>
                 <w:sz w:val="24"/>
               </w:rPr>
-              <w:lastRenderedPageBreak/>
               <w:t>Atributo</w:t>
             </w:r>
           </w:p>
@@ -6373,10 +6624,20 @@
                 <w:szCs w:val="24"/>
                 <w:lang w:eastAsia="pt-BR"/>
               </w:rPr>
-              <w:t>cod_cor</w:t>
-            </w:r>
-            <w:proofErr w:type="spellEnd"/>
+              <w:t>cod</w:t>
+            </w:r>
             <w:proofErr w:type="gramEnd"/>
+            <w:r>
+              <w:rPr>
+                <w:rFonts w:ascii="Times New Roman" w:eastAsia="Times New Roman" w:hAnsi="Times New Roman" w:cs="Times New Roman"/>
+                <w:color w:val="000000"/>
+                <w:sz w:val="24"/>
+                <w:szCs w:val="24"/>
+                <w:lang w:eastAsia="pt-BR"/>
+              </w:rPr>
+              <w:t>_cor</w:t>
+            </w:r>
+            <w:proofErr w:type="spellEnd"/>
           </w:p>
         </w:tc>
         <w:tc>
@@ -6482,10 +6743,7 @@
           <w:p>
             <w:proofErr w:type="spellStart"/>
             <w:r>
-              <w:t>Tb__</w:t>
-            </w:r>
-            <w:r>
-              <w:t>cores</w:t>
+              <w:t>Tb__cores</w:t>
             </w:r>
             <w:proofErr w:type="spellEnd"/>
           </w:p>
@@ -6536,10 +6794,7 @@
             </w:r>
             <w:proofErr w:type="spellEnd"/>
             <w:r>
-              <w:t xml:space="preserve"> d</w:t>
-            </w:r>
-            <w:r>
-              <w:t>as cores</w:t>
+              <w:t xml:space="preserve"> das cores</w:t>
             </w:r>
           </w:p>
         </w:tc>
@@ -6627,10 +6882,7 @@
           </w:tcPr>
           <w:p>
             <w:r>
-              <w:t xml:space="preserve">Tb </w:t>
-            </w:r>
-            <w:r>
-              <w:t>cor</w:t>
+              <w:t>Tb cor</w:t>
             </w:r>
           </w:p>
         </w:tc>
@@ -6648,7 +6900,7 @@
         <w:tblW w:w="9321" w:type="dxa"/>
         <w:tblInd w:w="-34" w:type="dxa"/>
         <w:tblLayout w:type="fixed"/>
-        <w:tblLook w:val="04A0"/>
+        <w:tblLook w:val="04A0" w:firstRow="1" w:lastRow="0" w:firstColumn="1" w:lastColumn="0" w:noHBand="0" w:noVBand="1"/>
       </w:tblPr>
       <w:tblGrid>
         <w:gridCol w:w="1572"/>
@@ -6760,10 +7012,7 @@
           </w:tcPr>
           <w:p>
             <w:r>
-              <w:t xml:space="preserve">Repositório com os dados dos </w:t>
-            </w:r>
-            <w:r>
-              <w:t>cargos</w:t>
+              <w:t>Repositório com os dados dos cargos</w:t>
             </w:r>
           </w:p>
         </w:tc>
@@ -6992,10 +7241,20 @@
                 <w:szCs w:val="24"/>
                 <w:lang w:eastAsia="pt-BR"/>
               </w:rPr>
-              <w:t>cod_especie</w:t>
-            </w:r>
-            <w:proofErr w:type="spellEnd"/>
+              <w:t>cod</w:t>
+            </w:r>
             <w:proofErr w:type="gramEnd"/>
+            <w:r>
+              <w:rPr>
+                <w:rFonts w:ascii="Times New Roman" w:eastAsia="Times New Roman" w:hAnsi="Times New Roman" w:cs="Times New Roman"/>
+                <w:color w:val="000000"/>
+                <w:sz w:val="24"/>
+                <w:szCs w:val="24"/>
+                <w:lang w:eastAsia="pt-BR"/>
+              </w:rPr>
+              <w:t>_especie</w:t>
+            </w:r>
+            <w:proofErr w:type="spellEnd"/>
           </w:p>
         </w:tc>
         <w:tc>
@@ -7068,10 +7327,7 @@
           <w:p>
             <w:proofErr w:type="spellStart"/>
             <w:r>
-              <w:t>Tb_</w:t>
-            </w:r>
-            <w:r>
-              <w:t>especie</w:t>
+              <w:t>Tb_especie</w:t>
             </w:r>
             <w:proofErr w:type="spellEnd"/>
           </w:p>
@@ -7179,10 +7435,7 @@
           </w:tcPr>
           <w:p>
             <w:r>
-              <w:t>Tb</w:t>
-            </w:r>
-            <w:r>
-              <w:t xml:space="preserve"> _</w:t>
+              <w:t>Tb _</w:t>
             </w:r>
             <w:proofErr w:type="spellStart"/>
             <w:r>
@@ -7201,7 +7454,7 @@
         <w:tblStyle w:val="Tabelacomgrade"/>
         <w:tblW w:w="9287" w:type="dxa"/>
         <w:tblLayout w:type="fixed"/>
-        <w:tblLook w:val="04A0"/>
+        <w:tblLook w:val="04A0" w:firstRow="1" w:lastRow="0" w:firstColumn="1" w:lastColumn="0" w:noHBand="0" w:noVBand="1"/>
       </w:tblPr>
       <w:tblGrid>
         <w:gridCol w:w="1767"/>
@@ -7258,10 +7511,22 @@
                 <w:szCs w:val="36"/>
                 <w:lang w:eastAsia="pt-BR"/>
               </w:rPr>
-              <w:t>tb_funcionario</w:t>
-            </w:r>
-            <w:proofErr w:type="spellEnd"/>
+              <w:t>tb</w:t>
+            </w:r>
             <w:proofErr w:type="gramEnd"/>
+            <w:r>
+              <w:rPr>
+                <w:rFonts w:ascii="Times New Roman" w:eastAsia="Times New Roman" w:hAnsi="Times New Roman" w:cs="Times New Roman"/>
+                <w:b/>
+                <w:bCs/>
+                <w:color w:val="000000"/>
+                <w:sz w:val="36"/>
+                <w:szCs w:val="36"/>
+                <w:lang w:eastAsia="pt-BR"/>
+              </w:rPr>
+              <w:t>_funcionario</w:t>
+            </w:r>
+            <w:proofErr w:type="spellEnd"/>
           </w:p>
         </w:tc>
       </w:tr>
@@ -7332,10 +7597,20 @@
                 <w:szCs w:val="24"/>
                 <w:lang w:eastAsia="pt-BR"/>
               </w:rPr>
-              <w:t>cod_funcionario</w:t>
-            </w:r>
-            <w:proofErr w:type="spellEnd"/>
+              <w:t>cod</w:t>
+            </w:r>
             <w:proofErr w:type="gramEnd"/>
+            <w:r>
+              <w:rPr>
+                <w:rFonts w:ascii="Times New Roman" w:eastAsia="Times New Roman" w:hAnsi="Times New Roman" w:cs="Times New Roman"/>
+                <w:color w:val="000000"/>
+                <w:sz w:val="24"/>
+                <w:szCs w:val="24"/>
+                <w:lang w:eastAsia="pt-BR"/>
+              </w:rPr>
+              <w:t>_funcionario</w:t>
+            </w:r>
+            <w:proofErr w:type="spellEnd"/>
           </w:p>
         </w:tc>
         <w:tc>
@@ -7540,6 +7815,7 @@
                 <w:szCs w:val="24"/>
                 <w:lang w:eastAsia="pt-BR"/>
               </w:rPr>
+              <w:lastRenderedPageBreak/>
               <w:t>nome</w:t>
             </w:r>
             <w:proofErr w:type="gramEnd"/>
@@ -7692,10 +7968,7 @@
           <w:p>
             <w:proofErr w:type="spellStart"/>
             <w:r>
-              <w:t>Tab_</w:t>
-            </w:r>
-            <w:r>
-              <w:t>nome</w:t>
+              <w:t>Tab_nome</w:t>
             </w:r>
             <w:proofErr w:type="spellEnd"/>
           </w:p>
@@ -7729,10 +8002,20 @@
                 <w:szCs w:val="24"/>
                 <w:lang w:eastAsia="pt-BR"/>
               </w:rPr>
-              <w:t>id_cargo</w:t>
-            </w:r>
-            <w:proofErr w:type="spellEnd"/>
+              <w:t>id</w:t>
+            </w:r>
             <w:proofErr w:type="gramEnd"/>
+            <w:r>
+              <w:rPr>
+                <w:rFonts w:ascii="Times New Roman" w:eastAsia="Times New Roman" w:hAnsi="Times New Roman" w:cs="Times New Roman"/>
+                <w:color w:val="000000"/>
+                <w:sz w:val="24"/>
+                <w:szCs w:val="24"/>
+                <w:lang w:eastAsia="pt-BR"/>
+              </w:rPr>
+              <w:t>_cargo</w:t>
+            </w:r>
+            <w:proofErr w:type="spellEnd"/>
           </w:p>
         </w:tc>
         <w:tc>
@@ -7882,19 +8165,11 @@
           <w:p>
             <w:proofErr w:type="spellStart"/>
             <w:r>
-              <w:t>Tab_</w:t>
-            </w:r>
-            <w:r>
-              <w:t>id</w:t>
-            </w:r>
-            <w:proofErr w:type="spellEnd"/>
-            <w:proofErr w:type="gramStart"/>
-            <w:r>
-              <w:t xml:space="preserve">   </w:t>
-            </w:r>
-            <w:proofErr w:type="gramEnd"/>
-            <w:r>
-              <w:t>cargo</w:t>
+              <w:t>Tab_id</w:t>
+            </w:r>
+            <w:proofErr w:type="spellEnd"/>
+            <w:r>
+              <w:t xml:space="preserve">   cargo</w:t>
             </w:r>
           </w:p>
         </w:tc>
@@ -7927,10 +8202,20 @@
                 <w:szCs w:val="24"/>
                 <w:lang w:eastAsia="pt-BR"/>
               </w:rPr>
-              <w:t>dt_nascimento</w:t>
-            </w:r>
-            <w:proofErr w:type="spellEnd"/>
+              <w:t>dt</w:t>
+            </w:r>
             <w:proofErr w:type="gramEnd"/>
+            <w:r>
+              <w:rPr>
+                <w:rFonts w:ascii="Times New Roman" w:eastAsia="Times New Roman" w:hAnsi="Times New Roman" w:cs="Times New Roman"/>
+                <w:color w:val="000000"/>
+                <w:sz w:val="24"/>
+                <w:szCs w:val="24"/>
+                <w:lang w:eastAsia="pt-BR"/>
+              </w:rPr>
+              <w:t>_nascimento</w:t>
+            </w:r>
+            <w:proofErr w:type="spellEnd"/>
           </w:p>
         </w:tc>
         <w:tc>
@@ -8080,10 +8365,7 @@
           <w:p>
             <w:proofErr w:type="spellStart"/>
             <w:r>
-              <w:t>Tab_</w:t>
-            </w:r>
-            <w:r>
-              <w:t>dt_nascimento</w:t>
+              <w:t>Tab_dt_nascimento</w:t>
             </w:r>
             <w:proofErr w:type="spellEnd"/>
           </w:p>
@@ -8288,7 +8570,6 @@
                 <w:szCs w:val="24"/>
                 <w:lang w:eastAsia="pt-BR"/>
               </w:rPr>
-              <w:lastRenderedPageBreak/>
               <w:t>genero</w:t>
             </w:r>
             <w:proofErr w:type="spellEnd"/>
@@ -8444,10 +8725,12 @@
             <w:r>
               <w:t>Tab</w:t>
             </w:r>
+            <w:proofErr w:type="spellEnd"/>
             <w:r>
               <w:softHyphen/>
               <w:t>_</w:t>
             </w:r>
+            <w:proofErr w:type="spellStart"/>
             <w:r>
               <w:t>genero</w:t>
             </w:r>
@@ -8634,10 +8917,7 @@
           <w:p>
             <w:proofErr w:type="spellStart"/>
             <w:r>
-              <w:t>Tab_</w:t>
-            </w:r>
-            <w:r>
-              <w:t>email</w:t>
+              <w:t>Tab_email</w:t>
             </w:r>
             <w:proofErr w:type="spellEnd"/>
           </w:p>
@@ -8824,14 +9104,11 @@
             <w:r>
               <w:t>Tab</w:t>
             </w:r>
+            <w:proofErr w:type="spellEnd"/>
             <w:r>
               <w:softHyphen/>
-              <w:t>_</w:t>
-            </w:r>
-            <w:r>
-              <w:t>telefone</w:t>
-            </w:r>
-            <w:proofErr w:type="spellEnd"/>
+              <w:t>_telefone</w:t>
+            </w:r>
           </w:p>
         </w:tc>
       </w:tr>
@@ -9012,10 +9289,7 @@
           <w:p>
             <w:proofErr w:type="spellStart"/>
             <w:r>
-              <w:t>Tab</w:t>
-            </w:r>
-            <w:r>
-              <w:t>_cep</w:t>
+              <w:t>Tab_cep</w:t>
             </w:r>
             <w:proofErr w:type="spellEnd"/>
           </w:p>
@@ -9204,14 +9478,11 @@
             <w:r>
               <w:t>Tab</w:t>
             </w:r>
+            <w:proofErr w:type="spellEnd"/>
             <w:r>
               <w:softHyphen/>
-              <w:t>_</w:t>
-            </w:r>
-            <w:r>
-              <w:t>endereço</w:t>
-            </w:r>
-            <w:proofErr w:type="spellEnd"/>
+              <w:t>_endereço</w:t>
+            </w:r>
           </w:p>
         </w:tc>
       </w:tr>
@@ -9394,10 +9665,7 @@
           <w:p>
             <w:proofErr w:type="spellStart"/>
             <w:r>
-              <w:t>Tab_</w:t>
-            </w:r>
-            <w:r>
-              <w:t>complemento</w:t>
+              <w:t>Tab_complemento</w:t>
             </w:r>
             <w:proofErr w:type="spellEnd"/>
           </w:p>
@@ -9412,7 +9680,7 @@
         <w:tblW w:w="9321" w:type="dxa"/>
         <w:tblInd w:w="-34" w:type="dxa"/>
         <w:tblLayout w:type="fixed"/>
-        <w:tblLook w:val="04A0"/>
+        <w:tblLook w:val="04A0" w:firstRow="1" w:lastRow="0" w:firstColumn="1" w:lastColumn="0" w:noHBand="0" w:noVBand="1"/>
       </w:tblPr>
       <w:tblGrid>
         <w:gridCol w:w="1572"/>
@@ -9478,8 +9746,9 @@
                 <w:szCs w:val="36"/>
                 <w:lang w:eastAsia="pt-BR"/>
               </w:rPr>
-              <w:t>tb_</w:t>
-            </w:r>
+              <w:t>tb</w:t>
+            </w:r>
+            <w:proofErr w:type="gramEnd"/>
             <w:r>
               <w:rPr>
                 <w:rFonts w:ascii="Times New Roman" w:eastAsia="Times New Roman" w:hAnsi="Times New Roman" w:cs="Times New Roman"/>
@@ -9490,10 +9759,21 @@
                 <w:szCs w:val="36"/>
                 <w:lang w:eastAsia="pt-BR"/>
               </w:rPr>
+              <w:t>_</w:t>
+            </w:r>
+            <w:r>
+              <w:rPr>
+                <w:rFonts w:ascii="Times New Roman" w:eastAsia="Times New Roman" w:hAnsi="Times New Roman" w:cs="Times New Roman"/>
+                <w:b/>
+                <w:bCs/>
+                <w:color w:val="000000"/>
+                <w:sz w:val="36"/>
+                <w:szCs w:val="36"/>
+                <w:lang w:eastAsia="pt-BR"/>
+              </w:rPr>
               <w:t>porte</w:t>
             </w:r>
             <w:proofErr w:type="spellEnd"/>
-            <w:proofErr w:type="gramEnd"/>
           </w:p>
         </w:tc>
       </w:tr>
@@ -9755,10 +10035,20 @@
                 <w:szCs w:val="24"/>
                 <w:lang w:eastAsia="pt-BR"/>
               </w:rPr>
-              <w:t>cod_porte</w:t>
-            </w:r>
-            <w:proofErr w:type="spellEnd"/>
+              <w:t>cod</w:t>
+            </w:r>
             <w:proofErr w:type="gramEnd"/>
+            <w:r>
+              <w:rPr>
+                <w:rFonts w:ascii="Times New Roman" w:eastAsia="Times New Roman" w:hAnsi="Times New Roman" w:cs="Times New Roman"/>
+                <w:color w:val="000000"/>
+                <w:sz w:val="24"/>
+                <w:szCs w:val="24"/>
+                <w:lang w:eastAsia="pt-BR"/>
+              </w:rPr>
+              <w:t>_porte</w:t>
+            </w:r>
+            <w:proofErr w:type="spellEnd"/>
           </w:p>
         </w:tc>
         <w:tc>
@@ -9775,10 +10065,7 @@
             </w:r>
             <w:proofErr w:type="spellEnd"/>
             <w:r>
-              <w:t xml:space="preserve"> d</w:t>
-            </w:r>
-            <w:r>
-              <w:t xml:space="preserve">e </w:t>
+              <w:t xml:space="preserve"> de </w:t>
             </w:r>
             <w:proofErr w:type="spellStart"/>
             <w:r>
@@ -9834,10 +10121,7 @@
           <w:p>
             <w:proofErr w:type="spellStart"/>
             <w:r>
-              <w:t>Tb__</w:t>
-            </w:r>
-            <w:r>
-              <w:t>porte</w:t>
+              <w:t>Tb__porte</w:t>
             </w:r>
             <w:proofErr w:type="spellEnd"/>
           </w:p>
@@ -9888,10 +10172,7 @@
             </w:r>
             <w:proofErr w:type="spellEnd"/>
             <w:r>
-              <w:t xml:space="preserve"> de </w:t>
-            </w:r>
-            <w:r>
-              <w:t>porte</w:t>
+              <w:t xml:space="preserve"> de porte</w:t>
             </w:r>
           </w:p>
         </w:tc>
@@ -9941,10 +10222,7 @@
           </w:tcPr>
           <w:p>
             <w:r>
-              <w:t xml:space="preserve">Tb </w:t>
-            </w:r>
-            <w:r>
-              <w:t>_porte</w:t>
+              <w:t>Tb _porte</w:t>
             </w:r>
           </w:p>
         </w:tc>
@@ -9958,7 +10236,7 @@
         <w:tblW w:w="9321" w:type="dxa"/>
         <w:tblInd w:w="-34" w:type="dxa"/>
         <w:tblLayout w:type="fixed"/>
-        <w:tblLook w:val="04A0"/>
+        <w:tblLook w:val="04A0" w:firstRow="1" w:lastRow="0" w:firstColumn="1" w:lastColumn="0" w:noHBand="0" w:noVBand="1"/>
       </w:tblPr>
       <w:tblGrid>
         <w:gridCol w:w="1572"/>
@@ -10024,8 +10302,9 @@
                 <w:szCs w:val="36"/>
                 <w:lang w:eastAsia="pt-BR"/>
               </w:rPr>
-              <w:t>tb_</w:t>
-            </w:r>
+              <w:t>tb</w:t>
+            </w:r>
+            <w:proofErr w:type="gramEnd"/>
             <w:r>
               <w:rPr>
                 <w:rFonts w:ascii="Times New Roman" w:eastAsia="Times New Roman" w:hAnsi="Times New Roman" w:cs="Times New Roman"/>
@@ -10036,10 +10315,21 @@
                 <w:szCs w:val="36"/>
                 <w:lang w:eastAsia="pt-BR"/>
               </w:rPr>
+              <w:t>_</w:t>
+            </w:r>
+            <w:r>
+              <w:rPr>
+                <w:rFonts w:ascii="Times New Roman" w:eastAsia="Times New Roman" w:hAnsi="Times New Roman" w:cs="Times New Roman"/>
+                <w:b/>
+                <w:bCs/>
+                <w:color w:val="000000"/>
+                <w:sz w:val="36"/>
+                <w:szCs w:val="36"/>
+                <w:lang w:eastAsia="pt-BR"/>
+              </w:rPr>
               <w:t>raça</w:t>
             </w:r>
             <w:proofErr w:type="spellEnd"/>
-            <w:proofErr w:type="gramEnd"/>
           </w:p>
         </w:tc>
       </w:tr>
@@ -10076,10 +10366,7 @@
             </w:r>
             <w:proofErr w:type="gramStart"/>
             <w:r>
-              <w:t>do</w:t>
-            </w:r>
-            <w:r>
-              <w:t>s raças</w:t>
+              <w:t>dos raças</w:t>
             </w:r>
             <w:proofErr w:type="gramEnd"/>
           </w:p>
@@ -10309,10 +10596,20 @@
                 <w:szCs w:val="24"/>
                 <w:lang w:eastAsia="pt-BR"/>
               </w:rPr>
-              <w:t>cod_raca</w:t>
-            </w:r>
-            <w:proofErr w:type="spellEnd"/>
+              <w:t>cod</w:t>
+            </w:r>
             <w:proofErr w:type="gramEnd"/>
+            <w:r>
+              <w:rPr>
+                <w:rFonts w:ascii="Times New Roman" w:eastAsia="Times New Roman" w:hAnsi="Times New Roman" w:cs="Times New Roman"/>
+                <w:color w:val="000000"/>
+                <w:sz w:val="24"/>
+                <w:szCs w:val="24"/>
+                <w:lang w:eastAsia="pt-BR"/>
+              </w:rPr>
+              <w:t>_raca</w:t>
+            </w:r>
+            <w:proofErr w:type="spellEnd"/>
           </w:p>
         </w:tc>
         <w:tc>
@@ -10329,10 +10626,11 @@
             </w:r>
             <w:proofErr w:type="spellEnd"/>
             <w:r>
-              <w:t xml:space="preserve"> d</w:t>
-            </w:r>
-            <w:r>
-              <w:t>as raças</w:t>
+              <w:t xml:space="preserve"> </w:t>
+            </w:r>
+            <w:r>
+              <w:lastRenderedPageBreak/>
+              <w:t>das raças</w:t>
             </w:r>
           </w:p>
         </w:tc>
@@ -10361,6 +10659,7 @@
                 <w:szCs w:val="24"/>
                 <w:lang w:eastAsia="pt-BR"/>
               </w:rPr>
+              <w:lastRenderedPageBreak/>
               <w:t>int</w:t>
             </w:r>
             <w:proofErr w:type="spellEnd"/>
@@ -10417,10 +10716,7 @@
           <w:p>
             <w:proofErr w:type="spellStart"/>
             <w:r>
-              <w:t>Tb__</w:t>
-            </w:r>
-            <w:r>
-              <w:t>raça</w:t>
+              <w:t>Tb__raça</w:t>
             </w:r>
             <w:proofErr w:type="spellEnd"/>
           </w:p>
@@ -10483,10 +10779,7 @@
             </w:r>
             <w:proofErr w:type="spellEnd"/>
             <w:r>
-              <w:t xml:space="preserve"> d</w:t>
-            </w:r>
-            <w:r>
-              <w:t>as raças</w:t>
+              <w:t xml:space="preserve"> das raças</w:t>
             </w:r>
           </w:p>
         </w:tc>
@@ -10570,10 +10863,7 @@
           </w:tcPr>
           <w:p>
             <w:r>
-              <w:t xml:space="preserve">Tb </w:t>
-            </w:r>
-            <w:r>
-              <w:t>_raça</w:t>
+              <w:t>Tb _raça</w:t>
             </w:r>
           </w:p>
         </w:tc>
@@ -10586,7 +10876,7 @@
         <w:tblW w:w="9321" w:type="dxa"/>
         <w:tblInd w:w="-34" w:type="dxa"/>
         <w:tblLayout w:type="fixed"/>
-        <w:tblLook w:val="04A0"/>
+        <w:tblLook w:val="04A0" w:firstRow="1" w:lastRow="0" w:firstColumn="1" w:lastColumn="0" w:noHBand="0" w:noVBand="1"/>
       </w:tblPr>
       <w:tblGrid>
         <w:gridCol w:w="1572"/>
@@ -10617,7 +10907,6 @@
                 <w:b/>
                 <w:sz w:val="24"/>
               </w:rPr>
-              <w:lastRenderedPageBreak/>
               <w:t>Tabela</w:t>
             </w:r>
           </w:p>
@@ -10653,8 +10942,9 @@
                 <w:szCs w:val="36"/>
                 <w:lang w:eastAsia="pt-BR"/>
               </w:rPr>
-              <w:t>tb_</w:t>
-            </w:r>
+              <w:t>tb</w:t>
+            </w:r>
+            <w:proofErr w:type="gramEnd"/>
             <w:r>
               <w:rPr>
                 <w:rFonts w:ascii="Times New Roman" w:eastAsia="Times New Roman" w:hAnsi="Times New Roman" w:cs="Times New Roman"/>
@@ -10665,10 +10955,21 @@
                 <w:szCs w:val="36"/>
                 <w:lang w:eastAsia="pt-BR"/>
               </w:rPr>
+              <w:t>_</w:t>
+            </w:r>
+            <w:r>
+              <w:rPr>
+                <w:rFonts w:ascii="Times New Roman" w:eastAsia="Times New Roman" w:hAnsi="Times New Roman" w:cs="Times New Roman"/>
+                <w:b/>
+                <w:bCs/>
+                <w:color w:val="000000"/>
+                <w:sz w:val="36"/>
+                <w:szCs w:val="36"/>
+                <w:lang w:eastAsia="pt-BR"/>
+              </w:rPr>
               <w:t>serviço</w:t>
             </w:r>
             <w:proofErr w:type="spellEnd"/>
-            <w:proofErr w:type="gramEnd"/>
           </w:p>
         </w:tc>
       </w:tr>
@@ -10701,10 +11002,7 @@
           </w:tcPr>
           <w:p>
             <w:r>
-              <w:t>Repositório com os dados do</w:t>
-            </w:r>
-            <w:r>
-              <w:t>s serviços</w:t>
+              <w:t>Repositório com os dados dos serviços</w:t>
             </w:r>
           </w:p>
         </w:tc>
@@ -10933,10 +11231,20 @@
                 <w:szCs w:val="24"/>
                 <w:lang w:eastAsia="pt-BR"/>
               </w:rPr>
-              <w:t>cod_servico</w:t>
-            </w:r>
-            <w:proofErr w:type="spellEnd"/>
+              <w:t>cod</w:t>
+            </w:r>
             <w:proofErr w:type="gramEnd"/>
+            <w:r>
+              <w:rPr>
+                <w:rFonts w:ascii="Times New Roman" w:eastAsia="Times New Roman" w:hAnsi="Times New Roman" w:cs="Times New Roman"/>
+                <w:color w:val="000000"/>
+                <w:sz w:val="24"/>
+                <w:szCs w:val="24"/>
+                <w:lang w:eastAsia="pt-BR"/>
+              </w:rPr>
+              <w:t>_servico</w:t>
+            </w:r>
+            <w:proofErr w:type="spellEnd"/>
           </w:p>
         </w:tc>
         <w:tc>
@@ -10953,10 +11261,7 @@
             </w:r>
             <w:proofErr w:type="spellEnd"/>
             <w:r>
-              <w:t xml:space="preserve"> d</w:t>
-            </w:r>
-            <w:r>
-              <w:t>e serviços</w:t>
+              <w:t xml:space="preserve"> de serviços</w:t>
             </w:r>
           </w:p>
         </w:tc>
@@ -11045,10 +11350,7 @@
           <w:p>
             <w:proofErr w:type="spellStart"/>
             <w:r>
-              <w:t>Tb_</w:t>
-            </w:r>
-            <w:r>
-              <w:t>serviço</w:t>
+              <w:t>Tb_serviço</w:t>
             </w:r>
             <w:proofErr w:type="spellEnd"/>
           </w:p>
@@ -11105,10 +11407,7 @@
             </w:r>
             <w:proofErr w:type="gramStart"/>
             <w:r>
-              <w:t>d</w:t>
-            </w:r>
-            <w:r>
-              <w:t>as serviço</w:t>
+              <w:t>das serviço</w:t>
             </w:r>
             <w:proofErr w:type="gramEnd"/>
           </w:p>
@@ -11197,10 +11496,7 @@
           </w:tcPr>
           <w:p>
             <w:r>
-              <w:t xml:space="preserve">Tb </w:t>
-            </w:r>
-            <w:r>
-              <w:t>_serviço</w:t>
+              <w:t>Tb _serviço</w:t>
             </w:r>
           </w:p>
         </w:tc>
@@ -11252,10 +11548,7 @@
             </w:r>
             <w:proofErr w:type="spellEnd"/>
             <w:r>
-              <w:t xml:space="preserve"> d</w:t>
-            </w:r>
-            <w:r>
-              <w:t>e descrição</w:t>
+              <w:t xml:space="preserve"> de descrição</w:t>
             </w:r>
           </w:p>
         </w:tc>
@@ -11379,10 +11672,7 @@
             </w:r>
             <w:proofErr w:type="gramStart"/>
             <w:r>
-              <w:t xml:space="preserve">das </w:t>
-            </w:r>
-            <w:r>
-              <w:t>preço</w:t>
+              <w:t>das preço</w:t>
             </w:r>
             <w:proofErr w:type="gramEnd"/>
           </w:p>
@@ -11470,7 +11760,7 @@
 </file>
 
 <file path=word/styles.xml><?xml version="1.0" encoding="utf-8"?>
-<w:styles xmlns:r="http://schemas.openxmlformats.org/officeDocument/2006/relationships" xmlns:w="http://schemas.openxmlformats.org/wordprocessingml/2006/main">
+<w:styles xmlns:mc="http://schemas.openxmlformats.org/markup-compatibility/2006" xmlns:r="http://schemas.openxmlformats.org/officeDocument/2006/relationships" xmlns:w="http://schemas.openxmlformats.org/wordprocessingml/2006/main" xmlns:w14="http://schemas.microsoft.com/office/word/2010/wordml" xmlns:w15="http://schemas.microsoft.com/office/word/2012/wordml" mc:Ignorable="w14 w15">
   <w:docDefaults>
     <w:rPrDefault>
       <w:rPr>
@@ -11486,144 +11776,378 @@
       </w:pPr>
     </w:pPrDefault>
   </w:docDefaults>
-  <w:latentStyles w:defLockedState="0" w:defUIPriority="99" w:defSemiHidden="1" w:defUnhideWhenUsed="1" w:defQFormat="0" w:count="267">
-    <w:lsdException w:name="Normal" w:semiHidden="0" w:uiPriority="0" w:unhideWhenUsed="0" w:qFormat="1"/>
-    <w:lsdException w:name="heading 1" w:semiHidden="0" w:uiPriority="9" w:unhideWhenUsed="0" w:qFormat="1"/>
-    <w:lsdException w:name="heading 2" w:uiPriority="9" w:qFormat="1"/>
-    <w:lsdException w:name="heading 3" w:uiPriority="9" w:qFormat="1"/>
-    <w:lsdException w:name="heading 4" w:uiPriority="9" w:qFormat="1"/>
-    <w:lsdException w:name="heading 5" w:uiPriority="9" w:qFormat="1"/>
-    <w:lsdException w:name="heading 6" w:uiPriority="9" w:qFormat="1"/>
-    <w:lsdException w:name="heading 7" w:uiPriority="9" w:qFormat="1"/>
-    <w:lsdException w:name="heading 8" w:uiPriority="9" w:qFormat="1"/>
-    <w:lsdException w:name="heading 9" w:uiPriority="9" w:qFormat="1"/>
-    <w:lsdException w:name="toc 1" w:uiPriority="39"/>
-    <w:lsdException w:name="toc 2" w:uiPriority="39"/>
-    <w:lsdException w:name="toc 3" w:uiPriority="39"/>
-    <w:lsdException w:name="toc 4" w:uiPriority="39"/>
-    <w:lsdException w:name="toc 5" w:uiPriority="39"/>
-    <w:lsdException w:name="toc 6" w:uiPriority="39"/>
-    <w:lsdException w:name="toc 7" w:uiPriority="39"/>
-    <w:lsdException w:name="toc 8" w:uiPriority="39"/>
-    <w:lsdException w:name="toc 9" w:uiPriority="39"/>
-    <w:lsdException w:name="caption" w:uiPriority="35" w:qFormat="1"/>
-    <w:lsdException w:name="Title" w:semiHidden="0" w:uiPriority="10" w:unhideWhenUsed="0" w:qFormat="1"/>
-    <w:lsdException w:name="Default Paragraph Font" w:uiPriority="1"/>
-    <w:lsdException w:name="Subtitle" w:semiHidden="0" w:uiPriority="11" w:unhideWhenUsed="0" w:qFormat="1"/>
-    <w:lsdException w:name="Strong" w:semiHidden="0" w:uiPriority="22" w:unhideWhenUsed="0" w:qFormat="1"/>
-    <w:lsdException w:name="Emphasis" w:semiHidden="0" w:uiPriority="20" w:unhideWhenUsed="0" w:qFormat="1"/>
-    <w:lsdException w:name="Table Grid" w:semiHidden="0" w:uiPriority="39" w:unhideWhenUsed="0"/>
-    <w:lsdException w:name="Placeholder Text" w:unhideWhenUsed="0"/>
-    <w:lsdException w:name="No Spacing" w:semiHidden="0" w:uiPriority="1" w:unhideWhenUsed="0" w:qFormat="1"/>
-    <w:lsdException w:name="Light Shading" w:semiHidden="0" w:uiPriority="60" w:unhideWhenUsed="0"/>
-    <w:lsdException w:name="Light List" w:semiHidden="0" w:uiPriority="61" w:unhideWhenUsed="0"/>
-    <w:lsdException w:name="Light Grid" w:semiHidden="0" w:uiPriority="62" w:unhideWhenUsed="0"/>
-    <w:lsdException w:name="Medium Shading 1" w:semiHidden="0" w:uiPriority="63" w:unhideWhenUsed="0"/>
-    <w:lsdException w:name="Medium Shading 2" w:semiHidden="0" w:uiPriority="64" w:unhideWhenUsed="0"/>
-    <w:lsdException w:name="Medium List 1" w:semiHidden="0" w:uiPriority="65" w:unhideWhenUsed="0"/>
-    <w:lsdException w:name="Medium List 2" w:semiHidden="0" w:uiPriority="66" w:unhideWhenUsed="0"/>
-    <w:lsdException w:name="Medium Grid 1" w:semiHidden="0" w:uiPriority="67" w:unhideWhenUsed="0"/>
-    <w:lsdException w:name="Medium Grid 2" w:semiHidden="0" w:uiPriority="68" w:unhideWhenUsed="0"/>
-    <w:lsdException w:name="Medium Grid 3" w:semiHidden="0" w:uiPriority="69" w:unhideWhenUsed="0"/>
-    <w:lsdException w:name="Dark List" w:semiHidden="0" w:uiPriority="70" w:unhideWhenUsed="0"/>
-    <w:lsdException w:name="Colorful Shading" w:semiHidden="0" w:uiPriority="71" w:unhideWhenUsed="0"/>
-    <w:lsdException w:name="Colorful List" w:semiHidden="0" w:uiPriority="72" w:unhideWhenUsed="0"/>
-    <w:lsdException w:name="Colorful Grid" w:semiHidden="0" w:uiPriority="73" w:unhideWhenUsed="0"/>
-    <w:lsdException w:name="Light Shading Accent 1" w:semiHidden="0" w:uiPriority="60" w:unhideWhenUsed="0"/>
-    <w:lsdException w:name="Light List Accent 1" w:semiHidden="0" w:uiPriority="61" w:unhideWhenUsed="0"/>
-    <w:lsdException w:name="Light Grid Accent 1" w:semiHidden="0" w:uiPriority="62" w:unhideWhenUsed="0"/>
-    <w:lsdException w:name="Medium Shading 1 Accent 1" w:semiHidden="0" w:uiPriority="63" w:unhideWhenUsed="0"/>
-    <w:lsdException w:name="Medium Shading 2 Accent 1" w:semiHidden="0" w:uiPriority="64" w:unhideWhenUsed="0"/>
-    <w:lsdException w:name="Medium List 1 Accent 1" w:semiHidden="0" w:uiPriority="65" w:unhideWhenUsed="0"/>
-    <w:lsdException w:name="Revision" w:unhideWhenUsed="0"/>
-    <w:lsdException w:name="List Paragraph" w:semiHidden="0" w:uiPriority="34" w:unhideWhenUsed="0" w:qFormat="1"/>
-    <w:lsdException w:name="Quote" w:semiHidden="0" w:uiPriority="29" w:unhideWhenUsed="0" w:qFormat="1"/>
-    <w:lsdException w:name="Intense Quote" w:semiHidden="0" w:uiPriority="30" w:unhideWhenUsed="0" w:qFormat="1"/>
-    <w:lsdException w:name="Medium List 2 Accent 1" w:semiHidden="0" w:uiPriority="66" w:unhideWhenUsed="0"/>
-    <w:lsdException w:name="Medium Grid 1 Accent 1" w:semiHidden="0" w:uiPriority="67" w:unhideWhenUsed="0"/>
-    <w:lsdException w:name="Medium Grid 2 Accent 1" w:semiHidden="0" w:uiPriority="68" w:unhideWhenUsed="0"/>
-    <w:lsdException w:name="Medium Grid 3 Accent 1" w:semiHidden="0" w:uiPriority="69" w:unhideWhenUsed="0"/>
-    <w:lsdException w:name="Dark List Accent 1" w:semiHidden="0" w:uiPriority="70" w:unhideWhenUsed="0"/>
-    <w:lsdException w:name="Colorful Shading Accent 1" w:semiHidden="0" w:uiPriority="71" w:unhideWhenUsed="0"/>
-    <w:lsdException w:name="Colorful List Accent 1" w:semiHidden="0" w:uiPriority="72" w:unhideWhenUsed="0"/>
-    <w:lsdException w:name="Colorful Grid Accent 1" w:semiHidden="0" w:uiPriority="73" w:unhideWhenUsed="0"/>
-    <w:lsdException w:name="Light Shading Accent 2" w:semiHidden="0" w:uiPriority="60" w:unhideWhenUsed="0"/>
-    <w:lsdException w:name="Light List Accent 2" w:semiHidden="0" w:uiPriority="61" w:unhideWhenUsed="0"/>
-    <w:lsdException w:name="Light Grid Accent 2" w:semiHidden="0" w:uiPriority="62" w:unhideWhenUsed="0"/>
-    <w:lsdException w:name="Medium Shading 1 Accent 2" w:semiHidden="0" w:uiPriority="63" w:unhideWhenUsed="0"/>
-    <w:lsdException w:name="Medium Shading 2 Accent 2" w:semiHidden="0" w:uiPriority="64" w:unhideWhenUsed="0"/>
-    <w:lsdException w:name="Medium List 1 Accent 2" w:semiHidden="0" w:uiPriority="65" w:unhideWhenUsed="0"/>
-    <w:lsdException w:name="Medium List 2 Accent 2" w:semiHidden="0" w:uiPriority="66" w:unhideWhenUsed="0"/>
-    <w:lsdException w:name="Medium Grid 1 Accent 2" w:semiHidden="0" w:uiPriority="67" w:unhideWhenUsed="0"/>
-    <w:lsdException w:name="Medium Grid 2 Accent 2" w:semiHidden="0" w:uiPriority="68" w:unhideWhenUsed="0"/>
-    <w:lsdException w:name="Medium Grid 3 Accent 2" w:semiHidden="0" w:uiPriority="69" w:unhideWhenUsed="0"/>
-    <w:lsdException w:name="Dark List Accent 2" w:semiHidden="0" w:uiPriority="70" w:unhideWhenUsed="0"/>
-    <w:lsdException w:name="Colorful Shading Accent 2" w:semiHidden="0" w:uiPriority="71" w:unhideWhenUsed="0"/>
-    <w:lsdException w:name="Colorful List Accent 2" w:semiHidden="0" w:uiPriority="72" w:unhideWhenUsed="0"/>
-    <w:lsdException w:name="Colorful Grid Accent 2" w:semiHidden="0" w:uiPriority="73" w:unhideWhenUsed="0"/>
-    <w:lsdException w:name="Light Shading Accent 3" w:semiHidden="0" w:uiPriority="60" w:unhideWhenUsed="0"/>
-    <w:lsdException w:name="Light List Accent 3" w:semiHidden="0" w:uiPriority="61" w:unhideWhenUsed="0"/>
-    <w:lsdException w:name="Light Grid Accent 3" w:semiHidden="0" w:uiPriority="62" w:unhideWhenUsed="0"/>
-    <w:lsdException w:name="Medium Shading 1 Accent 3" w:semiHidden="0" w:uiPriority="63" w:unhideWhenUsed="0"/>
-    <w:lsdException w:name="Medium Shading 2 Accent 3" w:semiHidden="0" w:uiPriority="64" w:unhideWhenUsed="0"/>
-    <w:lsdException w:name="Medium List 1 Accent 3" w:semiHidden="0" w:uiPriority="65" w:unhideWhenUsed="0"/>
-    <w:lsdException w:name="Medium List 2 Accent 3" w:semiHidden="0" w:uiPriority="66" w:unhideWhenUsed="0"/>
-    <w:lsdException w:name="Medium Grid 1 Accent 3" w:semiHidden="0" w:uiPriority="67" w:unhideWhenUsed="0"/>
-    <w:lsdException w:name="Medium Grid 2 Accent 3" w:semiHidden="0" w:uiPriority="68" w:unhideWhenUsed="0"/>
-    <w:lsdException w:name="Medium Grid 3 Accent 3" w:semiHidden="0" w:uiPriority="69" w:unhideWhenUsed="0"/>
-    <w:lsdException w:name="Dark List Accent 3" w:semiHidden="0" w:uiPriority="70" w:unhideWhenUsed="0"/>
-    <w:lsdException w:name="Colorful Shading Accent 3" w:semiHidden="0" w:uiPriority="71" w:unhideWhenUsed="0"/>
-    <w:lsdException w:name="Colorful List Accent 3" w:semiHidden="0" w:uiPriority="72" w:unhideWhenUsed="0"/>
-    <w:lsdException w:name="Colorful Grid Accent 3" w:semiHidden="0" w:uiPriority="73" w:unhideWhenUsed="0"/>
-    <w:lsdException w:name="Light Shading Accent 4" w:semiHidden="0" w:uiPriority="60" w:unhideWhenUsed="0"/>
-    <w:lsdException w:name="Light List Accent 4" w:semiHidden="0" w:uiPriority="61" w:unhideWhenUsed="0"/>
-    <w:lsdException w:name="Light Grid Accent 4" w:semiHidden="0" w:uiPriority="62" w:unhideWhenUsed="0"/>
-    <w:lsdException w:name="Medium Shading 1 Accent 4" w:semiHidden="0" w:uiPriority="63" w:unhideWhenUsed="0"/>
-    <w:lsdException w:name="Medium Shading 2 Accent 4" w:semiHidden="0" w:uiPriority="64" w:unhideWhenUsed="0"/>
-    <w:lsdException w:name="Medium List 1 Accent 4" w:semiHidden="0" w:uiPriority="65" w:unhideWhenUsed="0"/>
-    <w:lsdException w:name="Medium List 2 Accent 4" w:semiHidden="0" w:uiPriority="66" w:unhideWhenUsed="0"/>
-    <w:lsdException w:name="Medium Grid 1 Accent 4" w:semiHidden="0" w:uiPriority="67" w:unhideWhenUsed="0"/>
-    <w:lsdException w:name="Medium Grid 2 Accent 4" w:semiHidden="0" w:uiPriority="68" w:unhideWhenUsed="0"/>
-    <w:lsdException w:name="Medium Grid 3 Accent 4" w:semiHidden="0" w:uiPriority="69" w:unhideWhenUsed="0"/>
-    <w:lsdException w:name="Dark List Accent 4" w:semiHidden="0" w:uiPriority="70" w:unhideWhenUsed="0"/>
-    <w:lsdException w:name="Colorful Shading Accent 4" w:semiHidden="0" w:uiPriority="71" w:unhideWhenUsed="0"/>
-    <w:lsdException w:name="Colorful List Accent 4" w:semiHidden="0" w:uiPriority="72" w:unhideWhenUsed="0"/>
-    <w:lsdException w:name="Colorful Grid Accent 4" w:semiHidden="0" w:uiPriority="73" w:unhideWhenUsed="0"/>
-    <w:lsdException w:name="Light Shading Accent 5" w:semiHidden="0" w:uiPriority="60" w:unhideWhenUsed="0"/>
-    <w:lsdException w:name="Light List Accent 5" w:semiHidden="0" w:uiPriority="61" w:unhideWhenUsed="0"/>
-    <w:lsdException w:name="Light Grid Accent 5" w:semiHidden="0" w:uiPriority="62" w:unhideWhenUsed="0"/>
-    <w:lsdException w:name="Medium Shading 1 Accent 5" w:semiHidden="0" w:uiPriority="63" w:unhideWhenUsed="0"/>
-    <w:lsdException w:name="Medium Shading 2 Accent 5" w:semiHidden="0" w:uiPriority="64" w:unhideWhenUsed="0"/>
-    <w:lsdException w:name="Medium List 1 Accent 5" w:semiHidden="0" w:uiPriority="65" w:unhideWhenUsed="0"/>
-    <w:lsdException w:name="Medium List 2 Accent 5" w:semiHidden="0" w:uiPriority="66" w:unhideWhenUsed="0"/>
-    <w:lsdException w:name="Medium Grid 1 Accent 5" w:semiHidden="0" w:uiPriority="67" w:unhideWhenUsed="0"/>
-    <w:lsdException w:name="Medium Grid 2 Accent 5" w:semiHidden="0" w:uiPriority="68" w:unhideWhenUsed="0"/>
-    <w:lsdException w:name="Medium Grid 3 Accent 5" w:semiHidden="0" w:uiPriority="69" w:unhideWhenUsed="0"/>
-    <w:lsdException w:name="Dark List Accent 5" w:semiHidden="0" w:uiPriority="70" w:unhideWhenUsed="0"/>
-    <w:lsdException w:name="Colorful Shading Accent 5" w:semiHidden="0" w:uiPriority="71" w:unhideWhenUsed="0"/>
-    <w:lsdException w:name="Colorful List Accent 5" w:semiHidden="0" w:uiPriority="72" w:unhideWhenUsed="0"/>
-    <w:lsdException w:name="Colorful Grid Accent 5" w:semiHidden="0" w:uiPriority="73" w:unhideWhenUsed="0"/>
-    <w:lsdException w:name="Light Shading Accent 6" w:semiHidden="0" w:uiPriority="60" w:unhideWhenUsed="0"/>
-    <w:lsdException w:name="Light List Accent 6" w:semiHidden="0" w:uiPriority="61" w:unhideWhenUsed="0"/>
-    <w:lsdException w:name="Light Grid Accent 6" w:semiHidden="0" w:uiPriority="62" w:unhideWhenUsed="0"/>
-    <w:lsdException w:name="Medium Shading 1 Accent 6" w:semiHidden="0" w:uiPriority="63" w:unhideWhenUsed="0"/>
-    <w:lsdException w:name="Medium Shading 2 Accent 6" w:semiHidden="0" w:uiPriority="64" w:unhideWhenUsed="0"/>
-    <w:lsdException w:name="Medium List 1 Accent 6" w:semiHidden="0" w:uiPriority="65" w:unhideWhenUsed="0"/>
-    <w:lsdException w:name="Medium List 2 Accent 6" w:semiHidden="0" w:uiPriority="66" w:unhideWhenUsed="0"/>
-    <w:lsdException w:name="Medium Grid 1 Accent 6" w:semiHidden="0" w:uiPriority="67" w:unhideWhenUsed="0"/>
-    <w:lsdException w:name="Medium Grid 2 Accent 6" w:semiHidden="0" w:uiPriority="68" w:unhideWhenUsed="0"/>
-    <w:lsdException w:name="Medium Grid 3 Accent 6" w:semiHidden="0" w:uiPriority="69" w:unhideWhenUsed="0"/>
-    <w:lsdException w:name="Dark List Accent 6" w:semiHidden="0" w:uiPriority="70" w:unhideWhenUsed="0"/>
-    <w:lsdException w:name="Colorful Shading Accent 6" w:semiHidden="0" w:uiPriority="71" w:unhideWhenUsed="0"/>
-    <w:lsdException w:name="Colorful List Accent 6" w:semiHidden="0" w:uiPriority="72" w:unhideWhenUsed="0"/>
-    <w:lsdException w:name="Colorful Grid Accent 6" w:semiHidden="0" w:uiPriority="73" w:unhideWhenUsed="0"/>
-    <w:lsdException w:name="Subtle Emphasis" w:semiHidden="0" w:uiPriority="19" w:unhideWhenUsed="0" w:qFormat="1"/>
-    <w:lsdException w:name="Intense Emphasis" w:semiHidden="0" w:uiPriority="21" w:unhideWhenUsed="0" w:qFormat="1"/>
-    <w:lsdException w:name="Subtle Reference" w:semiHidden="0" w:uiPriority="31" w:unhideWhenUsed="0" w:qFormat="1"/>
-    <w:lsdException w:name="Intense Reference" w:semiHidden="0" w:uiPriority="32" w:unhideWhenUsed="0" w:qFormat="1"/>
-    <w:lsdException w:name="Book Title" w:semiHidden="0" w:uiPriority="33" w:unhideWhenUsed="0" w:qFormat="1"/>
-    <w:lsdException w:name="Bibliography" w:uiPriority="37"/>
-    <w:lsdException w:name="TOC Heading" w:uiPriority="39" w:qFormat="1"/>
+  <w:latentStyles w:defLockedState="0" w:defUIPriority="99" w:defSemiHidden="0" w:defUnhideWhenUsed="0" w:defQFormat="0" w:count="371">
+    <w:lsdException w:name="Normal" w:uiPriority="0" w:qFormat="1"/>
+    <w:lsdException w:name="heading 1" w:uiPriority="9" w:qFormat="1"/>
+    <w:lsdException w:name="heading 2" w:semiHidden="1" w:uiPriority="9" w:unhideWhenUsed="1" w:qFormat="1"/>
+    <w:lsdException w:name="heading 3" w:semiHidden="1" w:uiPriority="9" w:unhideWhenUsed="1" w:qFormat="1"/>
+    <w:lsdException w:name="heading 4" w:semiHidden="1" w:uiPriority="9" w:unhideWhenUsed="1" w:qFormat="1"/>
+    <w:lsdException w:name="heading 5" w:semiHidden="1" w:uiPriority="9" w:unhideWhenUsed="1" w:qFormat="1"/>
+    <w:lsdException w:name="heading 6" w:semiHidden="1" w:uiPriority="9" w:unhideWhenUsed="1" w:qFormat="1"/>
+    <w:lsdException w:name="heading 7" w:semiHidden="1" w:uiPriority="9" w:unhideWhenUsed="1" w:qFormat="1"/>
+    <w:lsdException w:name="heading 8" w:semiHidden="1" w:uiPriority="9" w:unhideWhenUsed="1" w:qFormat="1"/>
+    <w:lsdException w:name="heading 9" w:semiHidden="1" w:uiPriority="9" w:unhideWhenUsed="1" w:qFormat="1"/>
+    <w:lsdException w:name="index 1" w:semiHidden="1" w:unhideWhenUsed="1"/>
+    <w:lsdException w:name="index 2" w:semiHidden="1" w:unhideWhenUsed="1"/>
+    <w:lsdException w:name="index 3" w:semiHidden="1" w:unhideWhenUsed="1"/>
+    <w:lsdException w:name="index 4" w:semiHidden="1" w:unhideWhenUsed="1"/>
+    <w:lsdException w:name="index 5" w:semiHidden="1" w:unhideWhenUsed="1"/>
+    <w:lsdException w:name="index 6" w:semiHidden="1" w:unhideWhenUsed="1"/>
+    <w:lsdException w:name="index 7" w:semiHidden="1" w:unhideWhenUsed="1"/>
+    <w:lsdException w:name="index 8" w:semiHidden="1" w:unhideWhenUsed="1"/>
+    <w:lsdException w:name="index 9" w:semiHidden="1" w:unhideWhenUsed="1"/>
+    <w:lsdException w:name="toc 1" w:semiHidden="1" w:uiPriority="39" w:unhideWhenUsed="1"/>
+    <w:lsdException w:name="toc 2" w:semiHidden="1" w:uiPriority="39" w:unhideWhenUsed="1"/>
+    <w:lsdException w:name="toc 3" w:semiHidden="1" w:uiPriority="39" w:unhideWhenUsed="1"/>
+    <w:lsdException w:name="toc 4" w:semiHidden="1" w:uiPriority="39" w:unhideWhenUsed="1"/>
+    <w:lsdException w:name="toc 5" w:semiHidden="1" w:uiPriority="39" w:unhideWhenUsed="1"/>
+    <w:lsdException w:name="toc 6" w:semiHidden="1" w:uiPriority="39" w:unhideWhenUsed="1"/>
+    <w:lsdException w:name="toc 7" w:semiHidden="1" w:uiPriority="39" w:unhideWhenUsed="1"/>
+    <w:lsdException w:name="toc 8" w:semiHidden="1" w:uiPriority="39" w:unhideWhenUsed="1"/>
+    <w:lsdException w:name="toc 9" w:semiHidden="1" w:uiPriority="39" w:unhideWhenUsed="1"/>
+    <w:lsdException w:name="Normal Indent" w:semiHidden="1" w:unhideWhenUsed="1"/>
+    <w:lsdException w:name="footnote text" w:semiHidden="1" w:unhideWhenUsed="1"/>
+    <w:lsdException w:name="annotation text" w:semiHidden="1" w:unhideWhenUsed="1"/>
+    <w:lsdException w:name="header" w:semiHidden="1" w:unhideWhenUsed="1"/>
+    <w:lsdException w:name="footer" w:semiHidden="1" w:unhideWhenUsed="1"/>
+    <w:lsdException w:name="index heading" w:semiHidden="1" w:unhideWhenUsed="1"/>
+    <w:lsdException w:name="caption" w:semiHidden="1" w:uiPriority="35" w:unhideWhenUsed="1" w:qFormat="1"/>
+    <w:lsdException w:name="table of figures" w:semiHidden="1" w:unhideWhenUsed="1"/>
+    <w:lsdException w:name="envelope address" w:semiHidden="1" w:unhideWhenUsed="1"/>
+    <w:lsdException w:name="envelope return" w:semiHidden="1" w:unhideWhenUsed="1"/>
+    <w:lsdException w:name="footnote reference" w:semiHidden="1" w:unhideWhenUsed="1"/>
+    <w:lsdException w:name="annotation reference" w:semiHidden="1" w:unhideWhenUsed="1"/>
+    <w:lsdException w:name="line number" w:semiHidden="1" w:unhideWhenUsed="1"/>
+    <w:lsdException w:name="page number" w:semiHidden="1" w:unhideWhenUsed="1"/>
+    <w:lsdException w:name="endnote reference" w:semiHidden="1" w:unhideWhenUsed="1"/>
+    <w:lsdException w:name="endnote text" w:semiHidden="1" w:unhideWhenUsed="1"/>
+    <w:lsdException w:name="table of authorities" w:semiHidden="1" w:unhideWhenUsed="1"/>
+    <w:lsdException w:name="macro" w:semiHidden="1" w:unhideWhenUsed="1"/>
+    <w:lsdException w:name="toa heading" w:semiHidden="1" w:unhideWhenUsed="1"/>
+    <w:lsdException w:name="List" w:semiHidden="1" w:unhideWhenUsed="1"/>
+    <w:lsdException w:name="List Bullet" w:semiHidden="1" w:unhideWhenUsed="1"/>
+    <w:lsdException w:name="List Number" w:semiHidden="1" w:unhideWhenUsed="1"/>
+    <w:lsdException w:name="List 2" w:semiHidden="1" w:unhideWhenUsed="1"/>
+    <w:lsdException w:name="List 3" w:semiHidden="1" w:unhideWhenUsed="1"/>
+    <w:lsdException w:name="List 4" w:semiHidden="1" w:unhideWhenUsed="1"/>
+    <w:lsdException w:name="List 5" w:semiHidden="1" w:unhideWhenUsed="1"/>
+    <w:lsdException w:name="List Bullet 2" w:semiHidden="1" w:unhideWhenUsed="1"/>
+    <w:lsdException w:name="List Bullet 3" w:semiHidden="1" w:unhideWhenUsed="1"/>
+    <w:lsdException w:name="List Bullet 4" w:semiHidden="1" w:unhideWhenUsed="1"/>
+    <w:lsdException w:name="List Bullet 5" w:semiHidden="1" w:unhideWhenUsed="1"/>
+    <w:lsdException w:name="List Number 2" w:semiHidden="1" w:unhideWhenUsed="1"/>
+    <w:lsdException w:name="List Number 3" w:semiHidden="1" w:unhideWhenUsed="1"/>
+    <w:lsdException w:name="List Number 4" w:semiHidden="1" w:unhideWhenUsed="1"/>
+    <w:lsdException w:name="List Number 5" w:semiHidden="1" w:unhideWhenUsed="1"/>
+    <w:lsdException w:name="Title" w:uiPriority="10" w:qFormat="1"/>
+    <w:lsdException w:name="Closing" w:semiHidden="1" w:unhideWhenUsed="1"/>
+    <w:lsdException w:name="Signature" w:semiHidden="1" w:unhideWhenUsed="1"/>
+    <w:lsdException w:name="Default Paragraph Font" w:semiHidden="1" w:uiPriority="1" w:unhideWhenUsed="1"/>
+    <w:lsdException w:name="Body Text" w:semiHidden="1" w:unhideWhenUsed="1"/>
+    <w:lsdException w:name="Body Text Indent" w:semiHidden="1" w:unhideWhenUsed="1"/>
+    <w:lsdException w:name="List Continue" w:semiHidden="1" w:unhideWhenUsed="1"/>
+    <w:lsdException w:name="List Continue 2" w:semiHidden="1" w:unhideWhenUsed="1"/>
+    <w:lsdException w:name="List Continue 3" w:semiHidden="1" w:unhideWhenUsed="1"/>
+    <w:lsdException w:name="List Continue 4" w:semiHidden="1" w:unhideWhenUsed="1"/>
+    <w:lsdException w:name="List Continue 5" w:semiHidden="1" w:unhideWhenUsed="1"/>
+    <w:lsdException w:name="Message Header" w:semiHidden="1" w:unhideWhenUsed="1"/>
+    <w:lsdException w:name="Subtitle" w:uiPriority="11" w:qFormat="1"/>
+    <w:lsdException w:name="Salutation" w:semiHidden="1" w:unhideWhenUsed="1"/>
+    <w:lsdException w:name="Date" w:semiHidden="1" w:unhideWhenUsed="1"/>
+    <w:lsdException w:name="Body Text First Indent" w:semiHidden="1" w:unhideWhenUsed="1"/>
+    <w:lsdException w:name="Body Text First Indent 2" w:semiHidden="1" w:unhideWhenUsed="1"/>
+    <w:lsdException w:name="Note Heading" w:semiHidden="1" w:unhideWhenUsed="1"/>
+    <w:lsdException w:name="Body Text 2" w:semiHidden="1" w:unhideWhenUsed="1"/>
+    <w:lsdException w:name="Body Text 3" w:semiHidden="1" w:unhideWhenUsed="1"/>
+    <w:lsdException w:name="Body Text Indent 2" w:semiHidden="1" w:unhideWhenUsed="1"/>
+    <w:lsdException w:name="Body Text Indent 3" w:semiHidden="1" w:unhideWhenUsed="1"/>
+    <w:lsdException w:name="Block Text" w:semiHidden="1" w:unhideWhenUsed="1"/>
+    <w:lsdException w:name="Hyperlink" w:semiHidden="1" w:unhideWhenUsed="1"/>
+    <w:lsdException w:name="FollowedHyperlink" w:semiHidden="1" w:unhideWhenUsed="1"/>
+    <w:lsdException w:name="Strong" w:uiPriority="22" w:qFormat="1"/>
+    <w:lsdException w:name="Emphasis" w:uiPriority="20" w:qFormat="1"/>
+    <w:lsdException w:name="Document Map" w:semiHidden="1" w:unhideWhenUsed="1"/>
+    <w:lsdException w:name="Plain Text" w:semiHidden="1" w:unhideWhenUsed="1"/>
+    <w:lsdException w:name="E-mail Signature" w:semiHidden="1" w:unhideWhenUsed="1"/>
+    <w:lsdException w:name="HTML Top of Form" w:semiHidden="1" w:unhideWhenUsed="1"/>
+    <w:lsdException w:name="HTML Bottom of Form" w:semiHidden="1" w:unhideWhenUsed="1"/>
+    <w:lsdException w:name="Normal (Web)" w:semiHidden="1" w:unhideWhenUsed="1"/>
+    <w:lsdException w:name="HTML Acronym" w:semiHidden="1" w:unhideWhenUsed="1"/>
+    <w:lsdException w:name="HTML Address" w:semiHidden="1" w:unhideWhenUsed="1"/>
+    <w:lsdException w:name="HTML Cite" w:semiHidden="1" w:unhideWhenUsed="1"/>
+    <w:lsdException w:name="HTML Code" w:semiHidden="1" w:unhideWhenUsed="1"/>
+    <w:lsdException w:name="HTML Definition" w:semiHidden="1" w:unhideWhenUsed="1"/>
+    <w:lsdException w:name="HTML Keyboard" w:semiHidden="1" w:unhideWhenUsed="1"/>
+    <w:lsdException w:name="HTML Preformatted" w:semiHidden="1" w:unhideWhenUsed="1"/>
+    <w:lsdException w:name="HTML Sample" w:semiHidden="1" w:unhideWhenUsed="1"/>
+    <w:lsdException w:name="HTML Typewriter" w:semiHidden="1" w:unhideWhenUsed="1"/>
+    <w:lsdException w:name="HTML Variable" w:semiHidden="1" w:unhideWhenUsed="1"/>
+    <w:lsdException w:name="Normal Table" w:semiHidden="1" w:unhideWhenUsed="1"/>
+    <w:lsdException w:name="annotation subject" w:semiHidden="1" w:unhideWhenUsed="1"/>
+    <w:lsdException w:name="No List" w:semiHidden="1" w:unhideWhenUsed="1"/>
+    <w:lsdException w:name="Outline List 1" w:semiHidden="1" w:unhideWhenUsed="1"/>
+    <w:lsdException w:name="Outline List 2" w:semiHidden="1" w:unhideWhenUsed="1"/>
+    <w:lsdException w:name="Outline List 3" w:semiHidden="1" w:unhideWhenUsed="1"/>
+    <w:lsdException w:name="Table Simple 1" w:semiHidden="1" w:unhideWhenUsed="1"/>
+    <w:lsdException w:name="Table Simple 2" w:semiHidden="1" w:unhideWhenUsed="1"/>
+    <w:lsdException w:name="Table Simple 3" w:semiHidden="1" w:unhideWhenUsed="1"/>
+    <w:lsdException w:name="Table Classic 1" w:semiHidden="1" w:unhideWhenUsed="1"/>
+    <w:lsdException w:name="Table Classic 2" w:semiHidden="1" w:unhideWhenUsed="1"/>
+    <w:lsdException w:name="Table Classic 3" w:semiHidden="1" w:unhideWhenUsed="1"/>
+    <w:lsdException w:name="Table Classic 4" w:semiHidden="1" w:unhideWhenUsed="1"/>
+    <w:lsdException w:name="Table Colorful 1" w:semiHidden="1" w:unhideWhenUsed="1"/>
+    <w:lsdException w:name="Table Colorful 2" w:semiHidden="1" w:unhideWhenUsed="1"/>
+    <w:lsdException w:name="Table Colorful 3" w:semiHidden="1" w:unhideWhenUsed="1"/>
+    <w:lsdException w:name="Table Columns 1" w:semiHidden="1" w:unhideWhenUsed="1"/>
+    <w:lsdException w:name="Table Columns 2" w:semiHidden="1" w:unhideWhenUsed="1"/>
+    <w:lsdException w:name="Table Columns 3" w:semiHidden="1" w:unhideWhenUsed="1"/>
+    <w:lsdException w:name="Table Columns 4" w:semiHidden="1" w:unhideWhenUsed="1"/>
+    <w:lsdException w:name="Table Columns 5" w:semiHidden="1" w:unhideWhenUsed="1"/>
+    <w:lsdException w:name="Table Grid 1" w:semiHidden="1" w:unhideWhenUsed="1"/>
+    <w:lsdException w:name="Table Grid 2" w:semiHidden="1" w:unhideWhenUsed="1"/>
+    <w:lsdException w:name="Table Grid 3" w:semiHidden="1" w:unhideWhenUsed="1"/>
+    <w:lsdException w:name="Table Grid 4" w:semiHidden="1" w:unhideWhenUsed="1"/>
+    <w:lsdException w:name="Table Grid 5" w:semiHidden="1" w:unhideWhenUsed="1"/>
+    <w:lsdException w:name="Table Grid 6" w:semiHidden="1" w:unhideWhenUsed="1"/>
+    <w:lsdException w:name="Table Grid 7" w:semiHidden="1" w:unhideWhenUsed="1"/>
+    <w:lsdException w:name="Table Grid 8" w:semiHidden="1" w:unhideWhenUsed="1"/>
+    <w:lsdException w:name="Table List 1" w:semiHidden="1" w:unhideWhenUsed="1"/>
+    <w:lsdException w:name="Table List 2" w:semiHidden="1" w:unhideWhenUsed="1"/>
+    <w:lsdException w:name="Table List 3" w:semiHidden="1" w:unhideWhenUsed="1"/>
+    <w:lsdException w:name="Table List 4" w:semiHidden="1" w:unhideWhenUsed="1"/>
+    <w:lsdException w:name="Table List 5" w:semiHidden="1" w:unhideWhenUsed="1"/>
+    <w:lsdException w:name="Table List 6" w:semiHidden="1" w:unhideWhenUsed="1"/>
+    <w:lsdException w:name="Table List 7" w:semiHidden="1" w:unhideWhenUsed="1"/>
+    <w:lsdException w:name="Table List 8" w:semiHidden="1" w:unhideWhenUsed="1"/>
+    <w:lsdException w:name="Table 3D effects 1" w:semiHidden="1" w:unhideWhenUsed="1"/>
+    <w:lsdException w:name="Table 3D effects 2" w:semiHidden="1" w:unhideWhenUsed="1"/>
+    <w:lsdException w:name="Table 3D effects 3" w:semiHidden="1" w:unhideWhenUsed="1"/>
+    <w:lsdException w:name="Table Contemporary" w:semiHidden="1" w:unhideWhenUsed="1"/>
+    <w:lsdException w:name="Table Elegant" w:semiHidden="1" w:unhideWhenUsed="1"/>
+    <w:lsdException w:name="Table Professional" w:semiHidden="1" w:unhideWhenUsed="1"/>
+    <w:lsdException w:name="Table Subtle 1" w:semiHidden="1" w:unhideWhenUsed="1"/>
+    <w:lsdException w:name="Table Subtle 2" w:semiHidden="1" w:unhideWhenUsed="1"/>
+    <w:lsdException w:name="Table Web 1" w:semiHidden="1" w:unhideWhenUsed="1"/>
+    <w:lsdException w:name="Table Web 2" w:semiHidden="1" w:unhideWhenUsed="1"/>
+    <w:lsdException w:name="Table Web 3" w:semiHidden="1" w:unhideWhenUsed="1"/>
+    <w:lsdException w:name="Balloon Text" w:semiHidden="1" w:unhideWhenUsed="1"/>
+    <w:lsdException w:name="Table Grid" w:uiPriority="39"/>
+    <w:lsdException w:name="Table Theme" w:semiHidden="1" w:unhideWhenUsed="1"/>
+    <w:lsdException w:name="Placeholder Text" w:semiHidden="1"/>
+    <w:lsdException w:name="No Spacing" w:uiPriority="1" w:qFormat="1"/>
+    <w:lsdException w:name="Light Shading" w:uiPriority="60"/>
+    <w:lsdException w:name="Light List" w:uiPriority="61"/>
+    <w:lsdException w:name="Light Grid" w:uiPriority="62"/>
+    <w:lsdException w:name="Medium Shading 1" w:uiPriority="63"/>
+    <w:lsdException w:name="Medium Shading 2" w:uiPriority="64"/>
+    <w:lsdException w:name="Medium List 1" w:uiPriority="65"/>
+    <w:lsdException w:name="Medium List 2" w:uiPriority="66"/>
+    <w:lsdException w:name="Medium Grid 1" w:uiPriority="67"/>
+    <w:lsdException w:name="Medium Grid 2" w:uiPriority="68"/>
+    <w:lsdException w:name="Medium Grid 3" w:uiPriority="69"/>
+    <w:lsdException w:name="Dark List" w:uiPriority="70"/>
+    <w:lsdException w:name="Colorful Shading" w:uiPriority="71"/>
+    <w:lsdException w:name="Colorful List" w:uiPriority="72"/>
+    <w:lsdException w:name="Colorful Grid" w:uiPriority="73"/>
+    <w:lsdException w:name="Light Shading Accent 1" w:uiPriority="60"/>
+    <w:lsdException w:name="Light List Accent 1" w:uiPriority="61"/>
+    <w:lsdException w:name="Light Grid Accent 1" w:uiPriority="62"/>
+    <w:lsdException w:name="Medium Shading 1 Accent 1" w:uiPriority="63"/>
+    <w:lsdException w:name="Medium Shading 2 Accent 1" w:uiPriority="64"/>
+    <w:lsdException w:name="Medium List 1 Accent 1" w:uiPriority="65"/>
+    <w:lsdException w:name="Revision" w:semiHidden="1"/>
+    <w:lsdException w:name="List Paragraph" w:uiPriority="34" w:qFormat="1"/>
+    <w:lsdException w:name="Quote" w:uiPriority="29" w:qFormat="1"/>
+    <w:lsdException w:name="Intense Quote" w:uiPriority="30" w:qFormat="1"/>
+    <w:lsdException w:name="Medium List 2 Accent 1" w:uiPriority="66"/>
+    <w:lsdException w:name="Medium Grid 1 Accent 1" w:uiPriority="67"/>
+    <w:lsdException w:name="Medium Grid 2 Accent 1" w:uiPriority="68"/>
+    <w:lsdException w:name="Medium Grid 3 Accent 1" w:uiPriority="69"/>
+    <w:lsdException w:name="Dark List Accent 1" w:uiPriority="70"/>
+    <w:lsdException w:name="Colorful Shading Accent 1" w:uiPriority="71"/>
+    <w:lsdException w:name="Colorful List Accent 1" w:uiPriority="72"/>
+    <w:lsdException w:name="Colorful Grid Accent 1" w:uiPriority="73"/>
+    <w:lsdException w:name="Light Shading Accent 2" w:uiPriority="60"/>
+    <w:lsdException w:name="Light List Accent 2" w:uiPriority="61"/>
+    <w:lsdException w:name="Light Grid Accent 2" w:uiPriority="62"/>
+    <w:lsdException w:name="Medium Shading 1 Accent 2" w:uiPriority="63"/>
+    <w:lsdException w:name="Medium Shading 2 Accent 2" w:uiPriority="64"/>
+    <w:lsdException w:name="Medium List 1 Accent 2" w:uiPriority="65"/>
+    <w:lsdException w:name="Medium List 2 Accent 2" w:uiPriority="66"/>
+    <w:lsdException w:name="Medium Grid 1 Accent 2" w:uiPriority="67"/>
+    <w:lsdException w:name="Medium Grid 2 Accent 2" w:uiPriority="68"/>
+    <w:lsdException w:name="Medium Grid 3 Accent 2" w:uiPriority="69"/>
+    <w:lsdException w:name="Dark List Accent 2" w:uiPriority="70"/>
+    <w:lsdException w:name="Colorful Shading Accent 2" w:uiPriority="71"/>
+    <w:lsdException w:name="Colorful List Accent 2" w:uiPriority="72"/>
+    <w:lsdException w:name="Colorful Grid Accent 2" w:uiPriority="73"/>
+    <w:lsdException w:name="Light Shading Accent 3" w:uiPriority="60"/>
+    <w:lsdException w:name="Light List Accent 3" w:uiPriority="61"/>
+    <w:lsdException w:name="Light Grid Accent 3" w:uiPriority="62"/>
+    <w:lsdException w:name="Medium Shading 1 Accent 3" w:uiPriority="63"/>
+    <w:lsdException w:name="Medium Shading 2 Accent 3" w:uiPriority="64"/>
+    <w:lsdException w:name="Medium List 1 Accent 3" w:uiPriority="65"/>
+    <w:lsdException w:name="Medium List 2 Accent 3" w:uiPriority="66"/>
+    <w:lsdException w:name="Medium Grid 1 Accent 3" w:uiPriority="67"/>
+    <w:lsdException w:name="Medium Grid 2 Accent 3" w:uiPriority="68"/>
+    <w:lsdException w:name="Medium Grid 3 Accent 3" w:uiPriority="69"/>
+    <w:lsdException w:name="Dark List Accent 3" w:uiPriority="70"/>
+    <w:lsdException w:name="Colorful Shading Accent 3" w:uiPriority="71"/>
+    <w:lsdException w:name="Colorful List Accent 3" w:uiPriority="72"/>
+    <w:lsdException w:name="Colorful Grid Accent 3" w:uiPriority="73"/>
+    <w:lsdException w:name="Light Shading Accent 4" w:uiPriority="60"/>
+    <w:lsdException w:name="Light List Accent 4" w:uiPriority="61"/>
+    <w:lsdException w:name="Light Grid Accent 4" w:uiPriority="62"/>
+    <w:lsdException w:name="Medium Shading 1 Accent 4" w:uiPriority="63"/>
+    <w:lsdException w:name="Medium Shading 2 Accent 4" w:uiPriority="64"/>
+    <w:lsdException w:name="Medium List 1 Accent 4" w:uiPriority="65"/>
+    <w:lsdException w:name="Medium List 2 Accent 4" w:uiPriority="66"/>
+    <w:lsdException w:name="Medium Grid 1 Accent 4" w:uiPriority="67"/>
+    <w:lsdException w:name="Medium Grid 2 Accent 4" w:uiPriority="68"/>
+    <w:lsdException w:name="Medium Grid 3 Accent 4" w:uiPriority="69"/>
+    <w:lsdException w:name="Dark List Accent 4" w:uiPriority="70"/>
+    <w:lsdException w:name="Colorful Shading Accent 4" w:uiPriority="71"/>
+    <w:lsdException w:name="Colorful List Accent 4" w:uiPriority="72"/>
+    <w:lsdException w:name="Colorful Grid Accent 4" w:uiPriority="73"/>
+    <w:lsdException w:name="Light Shading Accent 5" w:uiPriority="60"/>
+    <w:lsdException w:name="Light List Accent 5" w:uiPriority="61"/>
+    <w:lsdException w:name="Light Grid Accent 5" w:uiPriority="62"/>
+    <w:lsdException w:name="Medium Shading 1 Accent 5" w:uiPriority="63"/>
+    <w:lsdException w:name="Medium Shading 2 Accent 5" w:uiPriority="64"/>
+    <w:lsdException w:name="Medium List 1 Accent 5" w:uiPriority="65"/>
+    <w:lsdException w:name="Medium List 2 Accent 5" w:uiPriority="66"/>
+    <w:lsdException w:name="Medium Grid 1 Accent 5" w:uiPriority="67"/>
+    <w:lsdException w:name="Medium Grid 2 Accent 5" w:uiPriority="68"/>
+    <w:lsdException w:name="Medium Grid 3 Accent 5" w:uiPriority="69"/>
+    <w:lsdException w:name="Dark List Accent 5" w:uiPriority="70"/>
+    <w:lsdException w:name="Colorful Shading Accent 5" w:uiPriority="71"/>
+    <w:lsdException w:name="Colorful List Accent 5" w:uiPriority="72"/>
+    <w:lsdException w:name="Colorful Grid Accent 5" w:uiPriority="73"/>
+    <w:lsdException w:name="Light Shading Accent 6" w:uiPriority="60"/>
+    <w:lsdException w:name="Light List Accent 6" w:uiPriority="61"/>
+    <w:lsdException w:name="Light Grid Accent 6" w:uiPriority="62"/>
+    <w:lsdException w:name="Medium Shading 1 Accent 6" w:uiPriority="63"/>
+    <w:lsdException w:name="Medium Shading 2 Accent 6" w:uiPriority="64"/>
+    <w:lsdException w:name="Medium List 1 Accent 6" w:uiPriority="65"/>
+    <w:lsdException w:name="Medium List 2 Accent 6" w:uiPriority="66"/>
+    <w:lsdException w:name="Medium Grid 1 Accent 6" w:uiPriority="67"/>
+    <w:lsdException w:name="Medium Grid 2 Accent 6" w:uiPriority="68"/>
+    <w:lsdException w:name="Medium Grid 3 Accent 6" w:uiPriority="69"/>
+    <w:lsdException w:name="Dark List Accent 6" w:uiPriority="70"/>
+    <w:lsdException w:name="Colorful Shading Accent 6" w:uiPriority="71"/>
+    <w:lsdException w:name="Colorful List Accent 6" w:uiPriority="72"/>
+    <w:lsdException w:name="Colorful Grid Accent 6" w:uiPriority="73"/>
+    <w:lsdException w:name="Subtle Emphasis" w:uiPriority="19" w:qFormat="1"/>
+    <w:lsdException w:name="Intense Emphasis" w:uiPriority="21" w:qFormat="1"/>
+    <w:lsdException w:name="Subtle Reference" w:uiPriority="31" w:qFormat="1"/>
+    <w:lsdException w:name="Intense Reference" w:uiPriority="32" w:qFormat="1"/>
+    <w:lsdException w:name="Book Title" w:uiPriority="33" w:qFormat="1"/>
+    <w:lsdException w:name="Bibliography" w:semiHidden="1" w:uiPriority="37" w:unhideWhenUsed="1"/>
+    <w:lsdException w:name="TOC Heading" w:semiHidden="1" w:uiPriority="39" w:unhideWhenUsed="1" w:qFormat="1"/>
+    <w:lsdException w:name="Plain Table 1" w:uiPriority="41"/>
+    <w:lsdException w:name="Plain Table 2" w:uiPriority="42"/>
+    <w:lsdException w:name="Plain Table 3" w:uiPriority="43"/>
+    <w:lsdException w:name="Plain Table 4" w:uiPriority="44"/>
+    <w:lsdException w:name="Plain Table 5" w:uiPriority="45"/>
+    <w:lsdException w:name="Grid Table Light" w:uiPriority="40"/>
+    <w:lsdException w:name="Grid Table 1 Light" w:uiPriority="46"/>
+    <w:lsdException w:name="Grid Table 2" w:uiPriority="47"/>
+    <w:lsdException w:name="Grid Table 3" w:uiPriority="48"/>
+    <w:lsdException w:name="Grid Table 4" w:uiPriority="49"/>
+    <w:lsdException w:name="Grid Table 5 Dark" w:uiPriority="50"/>
+    <w:lsdException w:name="Grid Table 6 Colorful" w:uiPriority="51"/>
+    <w:lsdException w:name="Grid Table 7 Colorful" w:uiPriority="52"/>
+    <w:lsdException w:name="Grid Table 1 Light Accent 1" w:uiPriority="46"/>
+    <w:lsdException w:name="Grid Table 2 Accent 1" w:uiPriority="47"/>
+    <w:lsdException w:name="Grid Table 3 Accent 1" w:uiPriority="48"/>
+    <w:lsdException w:name="Grid Table 4 Accent 1" w:uiPriority="49"/>
+    <w:lsdException w:name="Grid Table 5 Dark Accent 1" w:uiPriority="50"/>
+    <w:lsdException w:name="Grid Table 6 Colorful Accent 1" w:uiPriority="51"/>
+    <w:lsdException w:name="Grid Table 7 Colorful Accent 1" w:uiPriority="52"/>
+    <w:lsdException w:name="Grid Table 1 Light Accent 2" w:uiPriority="46"/>
+    <w:lsdException w:name="Grid Table 2 Accent 2" w:uiPriority="47"/>
+    <w:lsdException w:name="Grid Table 3 Accent 2" w:uiPriority="48"/>
+    <w:lsdException w:name="Grid Table 4 Accent 2" w:uiPriority="49"/>
+    <w:lsdException w:name="Grid Table 5 Dark Accent 2" w:uiPriority="50"/>
+    <w:lsdException w:name="Grid Table 6 Colorful Accent 2" w:uiPriority="51"/>
+    <w:lsdException w:name="Grid Table 7 Colorful Accent 2" w:uiPriority="52"/>
+    <w:lsdException w:name="Grid Table 1 Light Accent 3" w:uiPriority="46"/>
+    <w:lsdException w:name="Grid Table 2 Accent 3" w:uiPriority="47"/>
+    <w:lsdException w:name="Grid Table 3 Accent 3" w:uiPriority="48"/>
+    <w:lsdException w:name="Grid Table 4 Accent 3" w:uiPriority="49"/>
+    <w:lsdException w:name="Grid Table 5 Dark Accent 3" w:uiPriority="50"/>
+    <w:lsdException w:name="Grid Table 6 Colorful Accent 3" w:uiPriority="51"/>
+    <w:lsdException w:name="Grid Table 7 Colorful Accent 3" w:uiPriority="52"/>
+    <w:lsdException w:name="Grid Table 1 Light Accent 4" w:uiPriority="46"/>
+    <w:lsdException w:name="Grid Table 2 Accent 4" w:uiPriority="47"/>
+    <w:lsdException w:name="Grid Table 3 Accent 4" w:uiPriority="48"/>
+    <w:lsdException w:name="Grid Table 4 Accent 4" w:uiPriority="49"/>
+    <w:lsdException w:name="Grid Table 5 Dark Accent 4" w:uiPriority="50"/>
+    <w:lsdException w:name="Grid Table 6 Colorful Accent 4" w:uiPriority="51"/>
+    <w:lsdException w:name="Grid Table 7 Colorful Accent 4" w:uiPriority="52"/>
+    <w:lsdException w:name="Grid Table 1 Light Accent 5" w:uiPriority="46"/>
+    <w:lsdException w:name="Grid Table 2 Accent 5" w:uiPriority="47"/>
+    <w:lsdException w:name="Grid Table 3 Accent 5" w:uiPriority="48"/>
+    <w:lsdException w:name="Grid Table 4 Accent 5" w:uiPriority="49"/>
+    <w:lsdException w:name="Grid Table 5 Dark Accent 5" w:uiPriority="50"/>
+    <w:lsdException w:name="Grid Table 6 Colorful Accent 5" w:uiPriority="51"/>
+    <w:lsdException w:name="Grid Table 7 Colorful Accent 5" w:uiPriority="52"/>
+    <w:lsdException w:name="Grid Table 1 Light Accent 6" w:uiPriority="46"/>
+    <w:lsdException w:name="Grid Table 2 Accent 6" w:uiPriority="47"/>
+    <w:lsdException w:name="Grid Table 3 Accent 6" w:uiPriority="48"/>
+    <w:lsdException w:name="Grid Table 4 Accent 6" w:uiPriority="49"/>
+    <w:lsdException w:name="Grid Table 5 Dark Accent 6" w:uiPriority="50"/>
+    <w:lsdException w:name="Grid Table 6 Colorful Accent 6" w:uiPriority="51"/>
+    <w:lsdException w:name="Grid Table 7 Colorful Accent 6" w:uiPriority="52"/>
+    <w:lsdException w:name="List Table 1 Light" w:uiPriority="46"/>
+    <w:lsdException w:name="List Table 2" w:uiPriority="47"/>
+    <w:lsdException w:name="List Table 3" w:uiPriority="48"/>
+    <w:lsdException w:name="List Table 4" w:uiPriority="49"/>
+    <w:lsdException w:name="List Table 5 Dark" w:uiPriority="50"/>
+    <w:lsdException w:name="List Table 6 Colorful" w:uiPriority="51"/>
+    <w:lsdException w:name="List Table 7 Colorful" w:uiPriority="52"/>
+    <w:lsdException w:name="List Table 1 Light Accent 1" w:uiPriority="46"/>
+    <w:lsdException w:name="List Table 2 Accent 1" w:uiPriority="47"/>
+    <w:lsdException w:name="List Table 3 Accent 1" w:uiPriority="48"/>
+    <w:lsdException w:name="List Table 4 Accent 1" w:uiPriority="49"/>
+    <w:lsdException w:name="List Table 5 Dark Accent 1" w:uiPriority="50"/>
+    <w:lsdException w:name="List Table 6 Colorful Accent 1" w:uiPriority="51"/>
+    <w:lsdException w:name="List Table 7 Colorful Accent 1" w:uiPriority="52"/>
+    <w:lsdException w:name="List Table 1 Light Accent 2" w:uiPriority="46"/>
+    <w:lsdException w:name="List Table 2 Accent 2" w:uiPriority="47"/>
+    <w:lsdException w:name="List Table 3 Accent 2" w:uiPriority="48"/>
+    <w:lsdException w:name="List Table 4 Accent 2" w:uiPriority="49"/>
+    <w:lsdException w:name="List Table 5 Dark Accent 2" w:uiPriority="50"/>
+    <w:lsdException w:name="List Table 6 Colorful Accent 2" w:uiPriority="51"/>
+    <w:lsdException w:name="List Table 7 Colorful Accent 2" w:uiPriority="52"/>
+    <w:lsdException w:name="List Table 1 Light Accent 3" w:uiPriority="46"/>
+    <w:lsdException w:name="List Table 2 Accent 3" w:uiPriority="47"/>
+    <w:lsdException w:name="List Table 3 Accent 3" w:uiPriority="48"/>
+    <w:lsdException w:name="List Table 4 Accent 3" w:uiPriority="49"/>
+    <w:lsdException w:name="List Table 5 Dark Accent 3" w:uiPriority="50"/>
+    <w:lsdException w:name="List Table 6 Colorful Accent 3" w:uiPriority="51"/>
+    <w:lsdException w:name="List Table 7 Colorful Accent 3" w:uiPriority="52"/>
+    <w:lsdException w:name="List Table 1 Light Accent 4" w:uiPriority="46"/>
+    <w:lsdException w:name="List Table 2 Accent 4" w:uiPriority="47"/>
+    <w:lsdException w:name="List Table 3 Accent 4" w:uiPriority="48"/>
+    <w:lsdException w:name="List Table 4 Accent 4" w:uiPriority="49"/>
+    <w:lsdException w:name="List Table 5 Dark Accent 4" w:uiPriority="50"/>
+    <w:lsdException w:name="List Table 6 Colorful Accent 4" w:uiPriority="51"/>
+    <w:lsdException w:name="List Table 7 Colorful Accent 4" w:uiPriority="52"/>
+    <w:lsdException w:name="List Table 1 Light Accent 5" w:uiPriority="46"/>
+    <w:lsdException w:name="List Table 2 Accent 5" w:uiPriority="47"/>
+    <w:lsdException w:name="List Table 3 Accent 5" w:uiPriority="48"/>
+    <w:lsdException w:name="List Table 4 Accent 5" w:uiPriority="49"/>
+    <w:lsdException w:name="List Table 5 Dark Accent 5" w:uiPriority="50"/>
+    <w:lsdException w:name="List Table 6 Colorful Accent 5" w:uiPriority="51"/>
+    <w:lsdException w:name="List Table 7 Colorful Accent 5" w:uiPriority="52"/>
+    <w:lsdException w:name="List Table 1 Light Accent 6" w:uiPriority="46"/>
+    <w:lsdException w:name="List Table 2 Accent 6" w:uiPriority="47"/>
+    <w:lsdException w:name="List Table 3 Accent 6" w:uiPriority="48"/>
+    <w:lsdException w:name="List Table 4 Accent 6" w:uiPriority="49"/>
+    <w:lsdException w:name="List Table 5 Dark Accent 6" w:uiPriority="50"/>
+    <w:lsdException w:name="List Table 6 Colorful Accent 6" w:uiPriority="51"/>
+    <w:lsdException w:name="List Table 7 Colorful Accent 6" w:uiPriority="52"/>
   </w:latentStyles>
   <w:style w:type="paragraph" w:default="1" w:styleId="Normal">
     <w:name w:val="Normal"/>
@@ -11644,7 +12168,6 @@
     <w:uiPriority w:val="99"/>
     <w:semiHidden/>
     <w:unhideWhenUsed/>
-    <w:qFormat/>
     <w:tblPr>
       <w:tblInd w:w="0" w:type="dxa"/>
       <w:tblCellMar>
@@ -11670,7 +12193,6 @@
       <w:spacing w:after="0" w:line="240" w:lineRule="auto"/>
     </w:pPr>
     <w:tblPr>
-      <w:tblInd w:w="0" w:type="dxa"/>
       <w:tblBorders>
         <w:top w:val="single" w:sz="4" w:space="0" w:color="auto"/>
         <w:left w:val="single" w:sz="4" w:space="0" w:color="auto"/>
@@ -11679,12 +12201,6 @@
         <w:insideH w:val="single" w:sz="4" w:space="0" w:color="auto"/>
         <w:insideV w:val="single" w:sz="4" w:space="0" w:color="auto"/>
       </w:tblBorders>
-      <w:tblCellMar>
-        <w:top w:w="0" w:type="dxa"/>
-        <w:left w:w="108" w:type="dxa"/>
-        <w:bottom w:w="0" w:type="dxa"/>
-        <w:right w:w="108" w:type="dxa"/>
-      </w:tblCellMar>
     </w:tblPr>
   </w:style>
 </w:styles>

</xml_diff>